<commit_message>
Reminded users to delete any old climate or century DLLs.
git-svn-id: http://Marc-PC/svn/Full@3332 85f15e0e-5137-b144-a863-98bd542365a3
</commit_message>
<xml_diff>
--- a/trunk/Century-succession/trunk/deploy/docs/LANDIS-II Century Succession v4.0 User Guide.docx
+++ b/trunk/Century-succession/trunk/deploy/docs/LANDIS-II Century Succession v4.0 User Guide.docx
@@ -160,7 +160,7 @@
         <w:rPr>
           <w:noProof/>
         </w:rPr>
-        <w:t>February 18, 2015</w:t>
+        <w:t>February 19, 2015</w:t>
       </w:r>
       <w:r>
         <w:rPr>
@@ -1556,7 +1556,7 @@
             <w:noProof/>
             <w:webHidden/>
           </w:rPr>
-          <w:t>10</w:t>
+          <w:t>11</w:t>
         </w:r>
         <w:r>
           <w:rPr>
@@ -11549,6 +11549,34 @@
       <w:pPr>
         <w:pStyle w:val="textbody"/>
       </w:pPr>
+    </w:p>
+    <w:p>
+      <w:pPr>
+        <w:pStyle w:val="textbody"/>
+      </w:pPr>
+      <w:r>
+        <w:rPr>
+          <w:b/>
+        </w:rPr>
+        <w:t>If you installed a previous version of Century on your computer, make sure you remove two files before installing version 4.0.</w:t>
+      </w:r>
+      <w:r>
+        <w:t xml:space="preserve">  </w:t>
+      </w:r>
+      <w:r>
+        <w:t xml:space="preserve">Navigate to this folder </w:t>
+      </w:r>
+      <w:r>
+        <w:t xml:space="preserve">on your hard drive </w:t>
+      </w:r>
+      <w:r>
+        <w:t>(C:\Program Files\LANDIS-II\v6\bin\extensions) and delete Landis.Extension.Succession.Century.dll and Landis.Library.Climate.dll.  Then download and install Century v4.0.</w:t>
+      </w:r>
+    </w:p>
+    <w:p>
+      <w:pPr>
+        <w:pStyle w:val="textbody"/>
+      </w:pPr>
       <w:r>
         <w:t xml:space="preserve">We </w:t>
       </w:r>
@@ -11666,6 +11694,7 @@
         <w:pStyle w:val="textbody"/>
       </w:pPr>
       <w:r>
+        <w:lastRenderedPageBreak/>
         <w:t xml:space="preserve">Finally, we increased the range of soil organic matter inputs to account for the large amount of carbon stored in productive forests, like in the Pacific Northwest.  We also reduced the minimum fraction of leaf biomass (Fcfrac) allowed in the input file to account for the small ratio of leaf: wood biomass in these forests. </w:t>
       </w:r>
     </w:p>
@@ -11684,17 +11713,239 @@
       </w:pPr>
       <w:bookmarkStart w:id="17" w:name="_Toc412035224"/>
       <w:r>
+        <w:t>Version 3.1</w:t>
+      </w:r>
+      <w:bookmarkEnd w:id="17"/>
+    </w:p>
+    <w:p>
+      <w:pPr>
+        <w:pStyle w:val="textbody"/>
+      </w:pPr>
+      <w:r>
+        <w:t xml:space="preserve">We fixed frass N, which was artificially creating large increases in mineral N during defoliation events when Century was run with the Leaf Biomass Insects Extension.  Now when insect defoliation occurs, there is a small increase in frass N that corresponds to values observed in the field.  </w:t>
+      </w:r>
+    </w:p>
+    <w:p>
+      <w:pPr>
+        <w:pStyle w:val="textbody"/>
+      </w:pPr>
+      <w:r>
+        <w:t xml:space="preserve">In the Century output table, we redefined the soil N pool by removing the surficial dead wood and soil dead wood.  This makes the soil N pool consistent with the soil C pool, which doesn’t include dead material.  </w:t>
+      </w:r>
+    </w:p>
+    <w:p>
+      <w:pPr>
+        <w:pStyle w:val="textbody"/>
+      </w:pPr>
+      <w:r>
+        <w:t xml:space="preserve">We also adjusted the mineral N so that it </w:t>
+      </w:r>
+      <w:r>
+        <w:t>can not be depleted</w:t>
+      </w:r>
+      <w:r>
+        <w:t xml:space="preserve"> to zero, which caused errors for N uptake until more N deposition occurred.  Now mineral N can be very small (&lt;0.01) but not zero, allowing the calculation of N uptake even when the rates are very low.</w:t>
+      </w:r>
+    </w:p>
+    <w:p>
+      <w:pPr>
+        <w:pStyle w:val="Heading3"/>
+        <w:tabs>
+          <w:tab w:val="clear" w:pos="3870"/>
+        </w:tabs>
+        <w:ind w:left="1170" w:hanging="1170"/>
+      </w:pPr>
+      <w:bookmarkStart w:id="18" w:name="_Toc412035225"/>
+      <w:r>
+        <w:t>Version 3.0</w:t>
+      </w:r>
+      <w:bookmarkEnd w:id="18"/>
+    </w:p>
+    <w:p>
+      <w:pPr>
+        <w:pStyle w:val="textbody"/>
+      </w:pPr>
+      <w:r>
+        <w:t xml:space="preserve">In this version of </w:t>
+      </w:r>
+      <w:r>
+        <w:t>Century</w:t>
+      </w:r>
+      <w:r>
+        <w:t xml:space="preserve">, we made major improvements to </w:t>
+      </w:r>
+      <w:r>
+        <w:rPr>
+          <w:b/>
+        </w:rPr>
+        <w:t>nitrogen cycling</w:t>
+      </w:r>
+      <w:r>
+        <w:t xml:space="preserve">, made minor changes to </w:t>
+      </w:r>
+      <w:r>
+        <w:rPr>
+          <w:b/>
+        </w:rPr>
+        <w:t>belowground productivity</w:t>
+      </w:r>
+      <w:r>
+        <w:t xml:space="preserve">, </w:t>
+      </w:r>
+      <w:r>
+        <w:rPr>
+          <w:b/>
+        </w:rPr>
+        <w:t>probability of establishment</w:t>
+      </w:r>
+      <w:r>
+        <w:t xml:space="preserve">, and added an </w:t>
+      </w:r>
+      <w:r>
+        <w:rPr>
+          <w:b/>
+        </w:rPr>
+        <w:t>output file</w:t>
+      </w:r>
+      <w:r>
+        <w:t xml:space="preserve"> that is generated when </w:t>
+      </w:r>
+      <w:r>
+        <w:t>Century</w:t>
+      </w:r>
+      <w:r>
+        <w:t xml:space="preserve"> is run in calibrate mode.</w:t>
+      </w:r>
+    </w:p>
+    <w:p>
+      <w:pPr>
+        <w:pStyle w:val="textbody"/>
+      </w:pPr>
+      <w:r>
+        <w:t>Nitrogen cycling</w:t>
+      </w:r>
+      <w:r>
+        <w:t xml:space="preserve"> in previous versions of Century Succession focused primarily on how N regulates C cycling, rather than describing N dynamics, per se.  </w:t>
+      </w:r>
+    </w:p>
+    <w:p>
+      <w:pPr>
+        <w:pStyle w:val="textbody"/>
+      </w:pPr>
+      <w:r>
+        <w:t>In version 3.0, total nitrogen, (NH</w:t>
+      </w:r>
+      <w:r>
+        <w:rPr>
+          <w:vertAlign w:val="subscript"/>
+        </w:rPr>
+        <w:t>4</w:t>
+      </w:r>
+      <w:r>
+        <w:rPr>
+          <w:vertAlign w:val="superscript"/>
+        </w:rPr>
+        <w:t>+</w:t>
+      </w:r>
+      <w:r>
+        <w:t>, NO</w:t>
+      </w:r>
+      <w:r>
+        <w:rPr>
+          <w:vertAlign w:val="subscript"/>
+        </w:rPr>
+        <w:t>3</w:t>
+      </w:r>
+      <w:r>
+        <w:rPr>
+          <w:vertAlign w:val="superscript"/>
+        </w:rPr>
+        <w:t>-</w:t>
+      </w:r>
+      <w:r>
+        <w:t>, and organic N), is now fully integrated throughout the extension with all the major inputs (deposition, N-fixation, insect frass), outputs (leaching and volatilization) and fluxes (resorption, litterfall, uptake, decomposition) simulated within the extension.  This allows users to track C and N cycling in their landscape and better understand the relative importance of N in regulating productivity.</w:t>
+      </w:r>
+    </w:p>
+    <w:p>
+      <w:pPr>
+        <w:pStyle w:val="textbody"/>
+      </w:pPr>
+      <w:r>
         <w:lastRenderedPageBreak/>
-        <w:t>Version 3.1</w:t>
-      </w:r>
-      <w:bookmarkEnd w:id="17"/>
+        <w:t xml:space="preserve">Specifically, we added N resorption, the amount of N withdrawn from the leaves just prior to senescence.  Retranslocation is a significant source of N uptake in the spring and can be 10-80% of N </w:t>
+      </w:r>
+      <w:r>
+        <w:t xml:space="preserve">uptake depending on species, site and the time since disturbance (Killingbeck 1996, Covelo et al. 2008).  </w:t>
+      </w:r>
+      <w:r>
+        <w:t>Retranslocation</w:t>
+      </w:r>
+      <w:r>
+        <w:t xml:space="preserve"> for each cohort is calculated in August </w:t>
+      </w:r>
+      <w:r>
+        <w:t xml:space="preserve">of </w:t>
+      </w:r>
+      <w:r>
+        <w:t xml:space="preserve">each year as the difference </w:t>
+      </w:r>
+      <w:r>
+        <w:t xml:space="preserve">between leaf and litter N, and is used the following spring to satisfy the cohorts’ early demand for N.  After the resorptive pool is depleted, the cohort satisfies its need for N by withdrawing N from the soil (i.e. mineral N).  </w:t>
+      </w:r>
     </w:p>
     <w:p>
       <w:pPr>
         <w:pStyle w:val="textbody"/>
       </w:pPr>
       <w:r>
-        <w:t xml:space="preserve">We fixed frass N, which was artificially creating large increases in mineral N during defoliation events when Century was run with the Leaf Biomass Insects Extension.  Now when insect defoliation occurs, there is a small increase in frass N that corresponds to values observed in the field.  </w:t>
+        <w:t xml:space="preserve">We also added insect frass to the C and N budget.  Most large insect outbreaks occur in the summer before retranslocation occurs, causing a significant decline in the ability of trees to resorb N and potentially decreasing growth the following spring </w:t>
+      </w:r>
+      <w:r>
+        <w:fldChar w:fldCharType="begin"/>
+      </w:r>
+      <w:r>
+        <w:instrText xml:space="preserve"> ADDIN EN.CITE &lt;EndNote&gt;&lt;Cite&gt;&lt;Author&gt;Lovett&lt;/Author&gt;&lt;Year&gt;2002&lt;/Year&gt;&lt;RecNum&gt;10&lt;/RecNum&gt;&lt;DisplayText&gt;(Lovett et al. 2002)&lt;/DisplayText&gt;&lt;record&gt;&lt;rec-number&gt;10&lt;/rec-number&gt;&lt;foreign-keys&gt;&lt;key app="EN" db-id="s95fx92r2wf5ewep2weve9wpappd902zerdz"&gt;10&lt;/key&gt;&lt;/foreign-keys&gt;&lt;ref-type name="Journal Article"&gt;17&lt;/ref-type&gt;&lt;contributors&gt;&lt;authors&gt;&lt;author&gt;Lovett, Gary M.&lt;/author&gt;&lt;author&gt;Christenson, Lynn M.&lt;/author&gt;&lt;author&gt;Groffman, Peter M.&lt;/author&gt;&lt;author&gt;Jones, Clive G.&lt;/author&gt;&lt;author&gt;Hart, Julie E.&lt;/author&gt;&lt;author&gt;Mitchell, Myron J.&lt;/author&gt;&lt;/authors&gt;&lt;/contributors&gt;&lt;titles&gt;&lt;title&gt;Insect defoliation and nitrogen cycling in forests&lt;/title&gt;&lt;secondary-title&gt;BioScience&lt;/secondary-title&gt;&lt;/titles&gt;&lt;periodical&gt;&lt;full-title&gt;BioScience&lt;/full-title&gt;&lt;/periodical&gt;&lt;pages&gt;335-341&lt;/pages&gt;&lt;volume&gt;52&lt;/volume&gt;&lt;number&gt;4&lt;/number&gt;&lt;dates&gt;&lt;year&gt;2002&lt;/year&gt;&lt;pub-dates&gt;&lt;date&gt;2002/04/01&lt;/date&gt;&lt;/pub-dates&gt;&lt;/dates&gt;&lt;publisher&gt;American Institute of Biological Sciences&lt;/publisher&gt;&lt;isbn&gt;0006-3568&lt;/isbn&gt;&lt;urls&gt;&lt;related-urls&gt;&lt;url&gt;http://dx.doi.org/10.1641/0006-3568(2002)052[0335:IDANCI]2.0.CO;2&lt;/url&gt;&lt;/related-urls&gt;&lt;/urls&gt;&lt;electronic-resource-num&gt;10.1641/0006-3568(2002)052[0335:idanci]2.0.co;2&lt;/electronic-resource-num&gt;&lt;access-date&gt;2011/06/30&lt;/access-date&gt;&lt;/record&gt;&lt;/Cite&gt;&lt;/EndNote&gt;</w:instrText>
+      </w:r>
+      <w:r>
+        <w:fldChar w:fldCharType="separate"/>
+      </w:r>
+      <w:r>
+        <w:rPr>
+          <w:noProof/>
+        </w:rPr>
+        <w:t>(</w:t>
+      </w:r>
+      <w:hyperlink w:anchor="_ENREF_1" w:tooltip="Lovett, 2002 #10" w:history="1">
+        <w:r>
+          <w:rPr>
+            <w:noProof/>
+          </w:rPr>
+          <w:t>Lovett et al. 2002</w:t>
+        </w:r>
+      </w:hyperlink>
+      <w:r>
+        <w:rPr>
+          <w:noProof/>
+        </w:rPr>
+        <w:t>)</w:t>
+      </w:r>
+      <w:r>
+        <w:fldChar w:fldCharType="end"/>
+      </w:r>
+      <w:r>
+        <w:t xml:space="preserve">.  The addition of C and N in frass can cause changes in decomposition rates, which may affect long-term nutrient availability and productivity.  In the extension, defoliation events trigger deposition of frass C and N deposition, the relative amount of which is a function of the amount of leaf biomass removed during defoliation.  Since C/N ratio of frass (C/N =23 from </w:t>
+      </w:r>
+      <w:r>
+        <w:t>Lovett and Ruesink</w:t>
+      </w:r>
+      <w:r>
+        <w:t>,</w:t>
+      </w:r>
+      <w:r>
+        <w:t xml:space="preserve"> 1995)</w:t>
+      </w:r>
+      <w:r>
+        <w:t xml:space="preserve"> may differ from litterfall, frass can also cause changes in the decomposition rates of the soil pools that can affect long-term carbon cycling and productivity.</w:t>
       </w:r>
     </w:p>
     <w:p>
@@ -11702,7 +11953,55 @@
         <w:pStyle w:val="textbody"/>
       </w:pPr>
       <w:r>
-        <w:t xml:space="preserve">In the Century output table, we redefined the soil N pool by removing the surficial dead wood and soil dead wood.  This makes the soil N pool consistent with the soil C pool, which doesn’t include dead material.  </w:t>
+        <w:t>We added N leaching which is a function of soil texture, the amount of available mineral N and the relative rates of base and storm flow.  The calculations are based on the original CENTURY model by Parton et al. (1983), though modified so that only NO</w:t>
+      </w:r>
+      <w:r>
+        <w:rPr>
+          <w:vertAlign w:val="subscript"/>
+        </w:rPr>
+        <w:t>3</w:t>
+      </w:r>
+      <w:r>
+        <w:rPr>
+          <w:vertAlign w:val="superscript"/>
+        </w:rPr>
+        <w:t>-</w:t>
+      </w:r>
+      <w:r>
+        <w:t xml:space="preserve"> </w:t>
+      </w:r>
+      <w:r>
+        <w:t xml:space="preserve">(and not total N) is leached from soils.  The direct loss of mineral N to the atmosphere – not dependent upon fire as an agent - was modified so that the relative amount can vary with different ecosystems within the landscape.  The relative amount of N loss through ammonia volatilization and denitrification is now an input parameter for each ecoregion.  This is particularly useful when the landscape includes both uplands and wetlands, since wetlands have a much higher denitrification rates than </w:t>
+      </w:r>
+      <w:r>
+        <w:t xml:space="preserve">uplands (Seitzinger et al. 2006).  </w:t>
+      </w:r>
+      <w:r>
+        <w:t>Overall, ammonia volatilization is relatively low (&lt;0.1 g m-2 y-1) from unfertilized forest ecosystems (Schlesinger and Hartley 1992), but denitrification rates can be significant, especially in forested wetlands (0.8 g m</w:t>
+      </w:r>
+      <w:r>
+        <w:rPr>
+          <w:vertAlign w:val="superscript"/>
+        </w:rPr>
+        <w:t>-2</w:t>
+      </w:r>
+      <w:r>
+        <w:t xml:space="preserve"> y</w:t>
+      </w:r>
+      <w:r>
+        <w:rPr>
+          <w:vertAlign w:val="superscript"/>
+        </w:rPr>
+        <w:t>-1</w:t>
+      </w:r>
+      <w:r>
+        <w:t xml:space="preserve">, </w:t>
+      </w:r>
+      <w:r>
+        <w:t>(Seitzinger et al. 2006)</w:t>
+      </w:r>
+      <w:r>
+        <w:t>.</w:t>
       </w:r>
     </w:p>
     <w:p>
@@ -11710,281 +12009,11 @@
         <w:pStyle w:val="textbody"/>
       </w:pPr>
       <w:r>
-        <w:t xml:space="preserve">We also adjusted the mineral N so that it </w:t>
-      </w:r>
-      <w:r>
-        <w:t>can not be depleted</w:t>
-      </w:r>
-      <w:r>
-        <w:t xml:space="preserve"> to zero, which caused errors for N uptake until more N deposition occurred.  Now mineral N can be very small (&lt;0.01) but not zero, allowing the calculation of N uptake even when the rates are very low.</w:t>
-      </w:r>
-    </w:p>
-    <w:p>
-      <w:pPr>
-        <w:pStyle w:val="Heading3"/>
-        <w:tabs>
-          <w:tab w:val="clear" w:pos="3870"/>
-        </w:tabs>
-        <w:ind w:left="1170" w:hanging="1170"/>
-      </w:pPr>
-      <w:bookmarkStart w:id="18" w:name="_Toc412035225"/>
-      <w:r>
-        <w:t>Version 3.0</w:t>
-      </w:r>
-      <w:bookmarkEnd w:id="18"/>
-    </w:p>
-    <w:p>
-      <w:pPr>
-        <w:pStyle w:val="textbody"/>
-      </w:pPr>
-      <w:r>
-        <w:t xml:space="preserve">In this version of </w:t>
-      </w:r>
-      <w:r>
-        <w:t>Century</w:t>
-      </w:r>
-      <w:r>
-        <w:t xml:space="preserve">, we made major improvements to </w:t>
-      </w:r>
-      <w:r>
-        <w:rPr>
-          <w:b/>
-        </w:rPr>
-        <w:t>nitrogen cycling</w:t>
-      </w:r>
-      <w:r>
-        <w:t xml:space="preserve">, made minor changes to </w:t>
-      </w:r>
-      <w:r>
-        <w:rPr>
-          <w:b/>
-        </w:rPr>
-        <w:t>belowground productivity</w:t>
-      </w:r>
-      <w:r>
-        <w:t xml:space="preserve">, </w:t>
-      </w:r>
-      <w:r>
-        <w:rPr>
-          <w:b/>
-        </w:rPr>
-        <w:t>probability of establishment</w:t>
-      </w:r>
-      <w:r>
-        <w:t xml:space="preserve">, and added an </w:t>
-      </w:r>
-      <w:r>
-        <w:rPr>
-          <w:b/>
-        </w:rPr>
-        <w:t>output file</w:t>
-      </w:r>
-      <w:r>
-        <w:t xml:space="preserve"> that is generated when </w:t>
-      </w:r>
-      <w:r>
-        <w:t>Century</w:t>
-      </w:r>
-      <w:r>
-        <w:t xml:space="preserve"> is run in calibrate mode.</w:t>
-      </w:r>
-    </w:p>
-    <w:p>
-      <w:pPr>
-        <w:pStyle w:val="textbody"/>
-      </w:pPr>
-      <w:r>
-        <w:t>Nitrogen cycling</w:t>
-      </w:r>
-      <w:r>
-        <w:t xml:space="preserve"> in previous versions of Century Succession focused primarily on how N regulates C cycling, rather than describing N dynamics, per se.  </w:t>
-      </w:r>
-    </w:p>
-    <w:p>
-      <w:pPr>
-        <w:pStyle w:val="textbody"/>
-      </w:pPr>
-      <w:r>
-        <w:t>In version 3.0, total nitrogen, (NH</w:t>
-      </w:r>
-      <w:r>
-        <w:rPr>
-          <w:vertAlign w:val="subscript"/>
-        </w:rPr>
-        <w:t>4</w:t>
-      </w:r>
-      <w:r>
-        <w:rPr>
-          <w:vertAlign w:val="superscript"/>
-        </w:rPr>
-        <w:t>+</w:t>
-      </w:r>
-      <w:r>
-        <w:t>, NO</w:t>
-      </w:r>
-      <w:r>
-        <w:rPr>
-          <w:vertAlign w:val="subscript"/>
-        </w:rPr>
-        <w:t>3</w:t>
-      </w:r>
-      <w:r>
-        <w:rPr>
-          <w:vertAlign w:val="superscript"/>
-        </w:rPr>
-        <w:t>-</w:t>
-      </w:r>
-      <w:r>
-        <w:t>, and organic N), is now fully integrated throughout the extension with all the major inputs (deposition, N-fixation, insect frass), outputs (leaching and volatilization) and fluxes (resorption, litterfall, uptake, decomposition) simulated within the extension.  This allows users to track C and N cycling in their landscape and better understand the relative importance of N in regulating productivity.</w:t>
-      </w:r>
-    </w:p>
-    <w:p>
-      <w:pPr>
-        <w:pStyle w:val="textbody"/>
-      </w:pPr>
-      <w:r>
-        <w:t xml:space="preserve">Specifically, we added N resorption, the amount of N withdrawn from the leaves just prior to senescence.  Retranslocation is a significant source of N uptake in the spring and can be 10-80% of N </w:t>
-      </w:r>
-      <w:r>
-        <w:t xml:space="preserve">uptake depending on species, site and the time since disturbance (Killingbeck 1996, Covelo et al. 2008).  </w:t>
-      </w:r>
-      <w:r>
-        <w:t>Retranslocation</w:t>
-      </w:r>
-      <w:r>
-        <w:t xml:space="preserve"> for each cohort is calculated in August </w:t>
-      </w:r>
-      <w:r>
-        <w:t xml:space="preserve">of </w:t>
-      </w:r>
-      <w:r>
-        <w:t xml:space="preserve">each year as the difference </w:t>
-      </w:r>
-      <w:r>
-        <w:t xml:space="preserve">between leaf and litter N, and is used the following spring to satisfy the cohorts’ early demand for N.  After the resorptive pool is depleted, the cohort </w:t>
+        <w:t xml:space="preserve">We modified how N limits aboveground productivity, switching from a categorical (i.e. N tolerance) to a more process-based approach.  </w:t>
       </w:r>
       <w:r>
         <w:lastRenderedPageBreak/>
-        <w:t xml:space="preserve">satisfies its need for N by withdrawing N from the soil (i.e. mineral N).  </w:t>
-      </w:r>
-    </w:p>
-    <w:p>
-      <w:pPr>
-        <w:pStyle w:val="textbody"/>
-      </w:pPr>
-      <w:r>
-        <w:t xml:space="preserve">We also added insect frass to the C and N budget.  Most large insect outbreaks occur in the summer before retranslocation occurs, causing a significant decline in the ability of trees to resorb N and potentially decreasing growth the following spring </w:t>
-      </w:r>
-      <w:r>
-        <w:fldChar w:fldCharType="begin"/>
-      </w:r>
-      <w:r>
-        <w:instrText xml:space="preserve"> ADDIN EN.CITE &lt;EndNote&gt;&lt;Cite&gt;&lt;Author&gt;Lovett&lt;/Author&gt;&lt;Year&gt;2002&lt;/Year&gt;&lt;RecNum&gt;10&lt;/RecNum&gt;&lt;DisplayText&gt;(Lovett et al. 2002)&lt;/DisplayText&gt;&lt;record&gt;&lt;rec-number&gt;10&lt;/rec-number&gt;&lt;foreign-keys&gt;&lt;key app="EN" db-id="s95fx92r2wf5ewep2weve9wpappd902zerdz"&gt;10&lt;/key&gt;&lt;/foreign-keys&gt;&lt;ref-type name="Journal Article"&gt;17&lt;/ref-type&gt;&lt;contributors&gt;&lt;authors&gt;&lt;author&gt;Lovett, Gary M.&lt;/author&gt;&lt;author&gt;Christenson, Lynn M.&lt;/author&gt;&lt;author&gt;Groffman, Peter M.&lt;/author&gt;&lt;author&gt;Jones, Clive G.&lt;/author&gt;&lt;author&gt;Hart, Julie E.&lt;/author&gt;&lt;author&gt;Mitchell, Myron J.&lt;/author&gt;&lt;/authors&gt;&lt;/contributors&gt;&lt;titles&gt;&lt;title&gt;Insect defoliation and nitrogen cycling in forests&lt;/title&gt;&lt;secondary-title&gt;BioScience&lt;/secondary-title&gt;&lt;/titles&gt;&lt;periodical&gt;&lt;full-title&gt;BioScience&lt;/full-title&gt;&lt;/periodical&gt;&lt;pages&gt;335-341&lt;/pages&gt;&lt;volume&gt;52&lt;/volume&gt;&lt;number&gt;4&lt;/number&gt;&lt;dates&gt;&lt;year&gt;2002&lt;/year&gt;&lt;pub-dates&gt;&lt;date&gt;2002/04/01&lt;/date&gt;&lt;/pub-dates&gt;&lt;/dates&gt;&lt;publisher&gt;American Institute of Biological Sciences&lt;/publisher&gt;&lt;isbn&gt;0006-3568&lt;/isbn&gt;&lt;urls&gt;&lt;related-urls&gt;&lt;url&gt;http://dx.doi.org/10.1641/0006-3568(2002)052[0335:IDANCI]2.0.CO;2&lt;/url&gt;&lt;/related-urls&gt;&lt;/urls&gt;&lt;electronic-resource-num&gt;10.1641/0006-3568(2002)052[0335:idanci]2.0.co;2&lt;/electronic-resource-num&gt;&lt;access-date&gt;2011/06/30&lt;/access-date&gt;&lt;/record&gt;&lt;/Cite&gt;&lt;/EndNote&gt;</w:instrText>
-      </w:r>
-      <w:r>
-        <w:fldChar w:fldCharType="separate"/>
-      </w:r>
-      <w:r>
-        <w:rPr>
-          <w:noProof/>
-        </w:rPr>
-        <w:t>(</w:t>
-      </w:r>
-      <w:hyperlink w:anchor="_ENREF_1" w:tooltip="Lovett, 2002 #10" w:history="1">
-        <w:r>
-          <w:rPr>
-            <w:noProof/>
-          </w:rPr>
-          <w:t>Lovett et al. 2002</w:t>
-        </w:r>
-      </w:hyperlink>
-      <w:r>
-        <w:rPr>
-          <w:noProof/>
-        </w:rPr>
-        <w:t>)</w:t>
-      </w:r>
-      <w:r>
-        <w:fldChar w:fldCharType="end"/>
-      </w:r>
-      <w:r>
-        <w:t xml:space="preserve">.  The addition of C and N in frass can cause changes in decomposition rates, which may affect long-term nutrient availability and productivity.  In the extension, defoliation events trigger deposition of frass C and N deposition, the relative amount of which is a function of the amount of leaf biomass removed during defoliation.  Since C/N ratio of frass (C/N =23 from </w:t>
-      </w:r>
-      <w:r>
-        <w:t>Lovett and Ruesink</w:t>
-      </w:r>
-      <w:r>
-        <w:t>,</w:t>
-      </w:r>
-      <w:r>
-        <w:t xml:space="preserve"> 1995)</w:t>
-      </w:r>
-      <w:r>
-        <w:t xml:space="preserve"> may differ from litterfall, frass can also cause changes in the decomposition rates of the soil pools that can affect long-term carbon cycling and productivity.</w:t>
-      </w:r>
-    </w:p>
-    <w:p>
-      <w:pPr>
-        <w:pStyle w:val="textbody"/>
-      </w:pPr>
-      <w:r>
-        <w:t>We added N leaching which is a function of soil texture, the amount of available mineral N and the relative rates of base and storm flow.  The calculations are based on the original CENTURY model by Parton et al. (1983), though modified so that only NO</w:t>
-      </w:r>
-      <w:r>
-        <w:rPr>
-          <w:vertAlign w:val="subscript"/>
-        </w:rPr>
-        <w:t>3</w:t>
-      </w:r>
-      <w:r>
-        <w:rPr>
-          <w:vertAlign w:val="superscript"/>
-        </w:rPr>
-        <w:t>-</w:t>
-      </w:r>
-      <w:r>
-        <w:t xml:space="preserve"> </w:t>
-      </w:r>
-      <w:r>
-        <w:t xml:space="preserve">(and not total N) is leached from soils.  The direct loss of mineral N to the atmosphere – not dependent upon fire as an agent - was modified so that the relative amount can vary with different ecosystems within the landscape.  The relative amount of N loss through ammonia volatilization and denitrification is now an input parameter for each ecoregion.  This is particularly useful when the landscape includes both uplands and wetlands, since wetlands have a much higher denitrification rates than </w:t>
-      </w:r>
-      <w:r>
-        <w:t xml:space="preserve">uplands (Seitzinger et al. 2006).  </w:t>
-      </w:r>
-      <w:r>
-        <w:t>Overall, ammonia volatilization is relatively low (&lt;0.1 g m-2 y-1) from unfertilized forest ecosystems (Schlesinger and Hartley 1992), but denitrification rates can be significant, especially in forested wetlands (0.8 g m</w:t>
-      </w:r>
-      <w:r>
-        <w:rPr>
-          <w:vertAlign w:val="superscript"/>
-        </w:rPr>
-        <w:t>-2</w:t>
-      </w:r>
-      <w:r>
-        <w:t xml:space="preserve"> y</w:t>
-      </w:r>
-      <w:r>
-        <w:rPr>
-          <w:vertAlign w:val="superscript"/>
-        </w:rPr>
-        <w:t>-1</w:t>
-      </w:r>
-      <w:r>
-        <w:t xml:space="preserve">, </w:t>
-      </w:r>
-      <w:r>
-        <w:t>(Seitzinger et al. 2006)</w:t>
-      </w:r>
-      <w:r>
-        <w:t>.</w:t>
-      </w:r>
-    </w:p>
-    <w:p>
-      <w:pPr>
-        <w:pStyle w:val="textbody"/>
-      </w:pPr>
-      <w:r>
-        <w:t xml:space="preserve">We modified how N limits aboveground productivity, switching from a categorical (i.e. N tolerance) to a more process-based approach.  When N is limiting, mineral N is allocated between cohorts based on their biomass (i.e. coarse root biomass).  This value is divided by the N demand for each cohort (amount of N needed for growth) to get a relative index (0-1) of how much N is limiting growth for that cohort.  </w:t>
+        <w:t xml:space="preserve">When N is limiting, mineral N is allocated between cohorts based on their biomass (i.e. coarse root biomass).  This value is divided by the N demand for each cohort (amount of N needed for growth) to get a relative index (0-1) of how much N is limiting growth for that cohort.  </w:t>
       </w:r>
     </w:p>
     <w:p>
@@ -12013,165 +12042,161 @@
         <w:pStyle w:val="textbody"/>
       </w:pPr>
       <w:r>
-        <w:t xml:space="preserve">We added input parameters for the decay rates of the fast-cycling soil pool so the user can better regulate the respiration and N </w:t>
+        <w:t>We added input parameters for the decay rates of the fast-cycling soil pool so the user can better regulate the respiration and N mineralization rates of the SOM1surf and SOM1soil pools.  The decay constants of all three soil pools (fast, slow and  passive) can now be adjusted to ensure that the relative decomposition rates between pools are realistic and reflect the expected annual changes in each pool.</w:t>
+      </w:r>
+    </w:p>
+    <w:p>
+      <w:pPr>
+        <w:pStyle w:val="textbody"/>
+      </w:pPr>
+      <w:r>
+        <w:t xml:space="preserve">We modified the relationship between </w:t>
+      </w:r>
+      <w:r>
+        <w:rPr>
+          <w:b/>
+        </w:rPr>
+        <w:t xml:space="preserve">belowground </w:t>
+      </w:r>
+      <w:r>
+        <w:t xml:space="preserve">and aboveground </w:t>
+      </w:r>
+      <w:r>
+        <w:rPr>
+          <w:b/>
+        </w:rPr>
+        <w:t>productivity</w:t>
+      </w:r>
+      <w:r>
+        <w:t xml:space="preserve">, based on new </w:t>
+      </w:r>
+      <w:r>
+        <w:t>studies (Albaugh et al. 2006, Park et al. 2008).  We increased belowground productivity</w:t>
+      </w:r>
+      <w:r>
+        <w:t xml:space="preserve">, such that fine root biomass is now 75% of leaf biomass (was 70% in v2) and coarse root biomass is 50% (rather than 30%) of wood biomass.  </w:t>
+      </w:r>
+    </w:p>
+    <w:p>
+      <w:pPr>
+        <w:pStyle w:val="textbody"/>
+      </w:pPr>
+      <w:r>
+        <w:t xml:space="preserve">We added an input parameter that adjusts the </w:t>
+      </w:r>
+      <w:r>
+        <w:rPr>
+          <w:b/>
+        </w:rPr>
+        <w:t>probability of establishment</w:t>
+      </w:r>
+      <w:r>
+        <w:t xml:space="preserve"> based on the time step you specify in </w:t>
+      </w:r>
+      <w:r>
+        <w:t>Century</w:t>
+      </w:r>
+      <w:r>
+        <w:t>.  This allows users to account for differences in establishment depending on the succession timestep.  The expectation is that shorter time steps will have smaller P</w:t>
+      </w:r>
+      <w:r>
+        <w:rPr>
+          <w:vertAlign w:val="subscript"/>
+        </w:rPr>
+        <w:t>EST</w:t>
+      </w:r>
+      <w:r>
+        <w:t>.  For example, if you were operating at a 5-year time step and you decided to step it down to a 1-year time step, the adjustment factor of 0.2 should be applied to arrive at equivalent P</w:t>
+      </w:r>
+      <w:r>
+        <w:rPr>
+          <w:vertAlign w:val="subscript"/>
+        </w:rPr>
+        <w:t>EST</w:t>
+      </w:r>
+      <w:r>
+        <w:t>.</w:t>
+      </w:r>
+    </w:p>
+    <w:p>
+      <w:pPr>
+        <w:pStyle w:val="textbody"/>
+      </w:pPr>
+      <w:r>
+        <w:t xml:space="preserve">We also added a new </w:t>
+      </w:r>
+      <w:r>
+        <w:rPr>
+          <w:b/>
+        </w:rPr>
+        <w:t>output file</w:t>
+      </w:r>
+      <w:r>
+        <w:t xml:space="preserve"> that is generated when </w:t>
+      </w:r>
+      <w:r>
+        <w:t>Century</w:t>
+      </w:r>
+      <w:r>
+        <w:t xml:space="preserve"> is run in calibrate mode.  This output file allows the user to (among other things) determine what is limiting growth of each cohort at each time step.</w:t>
+      </w:r>
+    </w:p>
+    <w:p>
+      <w:pPr>
+        <w:pStyle w:val="textbody"/>
+      </w:pPr>
+      <w:r>
+        <w:t xml:space="preserve">We added a new </w:t>
+      </w:r>
+      <w:r>
+        <w:rPr>
+          <w:b/>
+        </w:rPr>
+        <w:t>optional</w:t>
+      </w:r>
+      <w:r>
+        <w:t xml:space="preserve"> parameter table that can be used in conjunction with the Leaf Biomass Harvest extension (see “LANDIS-II Leaf Biomass Harvest v2.0 User Guide”).  This table indicates the proportion of dead wood and leaf biomass that should be removed as a function of a specific harvest activity.  The dead biomass includes cohorts killed from the harvest activity and dead biomass (e.g., coarse woody debris, leaf litter) already present in the forest.  </w:t>
+      </w:r>
+      <w:r>
+        <w:rPr>
+          <w:b/>
+        </w:rPr>
+        <w:t>If this table is not used, the harvested cohorts will be follow the parameters in the age-only-disturbance file (see below).</w:t>
+      </w:r>
+      <w:r>
+        <w:t xml:space="preserve">  This table may be used if, for example, after a harvest event, a controlled burn would be applied to a stand to remove a proportion of leaf litter and coarse woody </w:t>
       </w:r>
       <w:r>
         <w:lastRenderedPageBreak/>
-        <w:t>mineralization rates of the SOM1surf and SOM1soil pools.  The decay constants of all three soil pools (fast, slow and  passive) can now be adjusted to ensure that the relative decomposition rates between pools are realistic and reflect the expected annual changes in each pool.</w:t>
-      </w:r>
+        <w:t xml:space="preserve">debris.  </w:t>
+      </w:r>
+      <w:r>
+        <w:rPr>
+          <w:i/>
+        </w:rPr>
+        <w:t>If the table is used be sure to remove harvesting from the age-only-disturbance file.</w:t>
+      </w:r>
+    </w:p>
+    <w:p>
+      <w:pPr>
+        <w:pStyle w:val="Heading3"/>
+        <w:tabs>
+          <w:tab w:val="clear" w:pos="3870"/>
+        </w:tabs>
+        <w:ind w:left="1170" w:hanging="1170"/>
+      </w:pPr>
+      <w:bookmarkStart w:id="19" w:name="_Toc412035226"/>
+      <w:r>
+        <w:t>Version 2.0</w:t>
+      </w:r>
+      <w:bookmarkEnd w:id="19"/>
     </w:p>
     <w:p>
       <w:pPr>
         <w:pStyle w:val="textbody"/>
       </w:pPr>
       <w:r>
-        <w:t xml:space="preserve">We modified the relationship between </w:t>
-      </w:r>
-      <w:r>
-        <w:rPr>
-          <w:b/>
-        </w:rPr>
-        <w:t xml:space="preserve">belowground </w:t>
-      </w:r>
-      <w:r>
-        <w:t xml:space="preserve">and aboveground </w:t>
-      </w:r>
-      <w:r>
-        <w:rPr>
-          <w:b/>
-        </w:rPr>
-        <w:t>productivity</w:t>
-      </w:r>
-      <w:r>
-        <w:t xml:space="preserve">, based on new </w:t>
-      </w:r>
-      <w:r>
-        <w:t>studies (Albaugh et al. 2006, Park et al. 2008).  We increased belowground productivity</w:t>
-      </w:r>
-      <w:r>
-        <w:t xml:space="preserve">, such that fine root biomass is now 75% of leaf biomass (was 70% in v2) and coarse root biomass is 50% (rather than 30%) of wood biomass.  </w:t>
-      </w:r>
-    </w:p>
-    <w:p>
-      <w:pPr>
-        <w:pStyle w:val="textbody"/>
-      </w:pPr>
-      <w:r>
-        <w:t xml:space="preserve">We added an input parameter that adjusts the </w:t>
-      </w:r>
-      <w:r>
-        <w:rPr>
-          <w:b/>
-        </w:rPr>
-        <w:t>probability of establishment</w:t>
-      </w:r>
-      <w:r>
-        <w:t xml:space="preserve"> based on the time step you specify in </w:t>
-      </w:r>
-      <w:r>
-        <w:t>Century</w:t>
-      </w:r>
-      <w:r>
-        <w:t>.  This allows users to account for differences in establishment depending on the succession timestep.  The expectation is that shorter time steps will have smaller P</w:t>
-      </w:r>
-      <w:r>
-        <w:rPr>
-          <w:vertAlign w:val="subscript"/>
-        </w:rPr>
-        <w:t>EST</w:t>
-      </w:r>
-      <w:r>
-        <w:t>.  For example, if you were operating at a 5-year time step and you decided to step it down to a 1-year time step, the adjustment factor of 0.2 should be applied to arrive at equivalent P</w:t>
-      </w:r>
-      <w:r>
-        <w:rPr>
-          <w:vertAlign w:val="subscript"/>
-        </w:rPr>
-        <w:t>EST</w:t>
-      </w:r>
-      <w:r>
-        <w:t>.</w:t>
-      </w:r>
-    </w:p>
-    <w:p>
-      <w:pPr>
-        <w:pStyle w:val="textbody"/>
-      </w:pPr>
-      <w:r>
-        <w:t xml:space="preserve">We also added a new </w:t>
-      </w:r>
-      <w:r>
-        <w:rPr>
-          <w:b/>
-        </w:rPr>
-        <w:t>output file</w:t>
-      </w:r>
-      <w:r>
-        <w:t xml:space="preserve"> that is generated when </w:t>
-      </w:r>
-      <w:r>
-        <w:t>Century</w:t>
-      </w:r>
-      <w:r>
-        <w:t xml:space="preserve"> is run in calibrate mode.  This output file allows the user to (among other things) determine what is limiting growth of each cohort at each time step.</w:t>
-      </w:r>
-    </w:p>
-    <w:p>
-      <w:pPr>
-        <w:pStyle w:val="textbody"/>
-      </w:pPr>
-      <w:r>
-        <w:t xml:space="preserve">We added a new </w:t>
-      </w:r>
-      <w:r>
-        <w:rPr>
-          <w:b/>
-        </w:rPr>
-        <w:t>optional</w:t>
-      </w:r>
-      <w:r>
-        <w:t xml:space="preserve"> parameter table that can be used in conjunction with the Leaf Biomass Harvest extension (see “LANDIS-II Leaf Biomass Harvest v2.0 User Guide”).  This table indicates the proportion of dead wood and leaf biomass that should be removed as a function of a specific harvest activity.  The dead biomass includes cohorts killed from the harvest activity and dead biomass (e.g., coarse woody debris, leaf litter) already present in the forest.  </w:t>
-      </w:r>
-      <w:r>
-        <w:rPr>
-          <w:b/>
-        </w:rPr>
-        <w:t>If this table is not used, the harvested cohorts will be follow the parameters in the age-only-disturbance file (see below).</w:t>
-      </w:r>
-      <w:r>
-        <w:t xml:space="preserve">  This table may be used if, for example, after a harvest event, a controlled burn would be applied to a stand to remove a proportion of leaf litter and coarse woody debris.  </w:t>
-      </w:r>
-      <w:r>
-        <w:rPr>
-          <w:i/>
-        </w:rPr>
-        <w:t>If the table is used be sure to remove harvesting from the age-only-disturbance file.</w:t>
-      </w:r>
-    </w:p>
-    <w:p>
-      <w:pPr>
-        <w:pStyle w:val="Heading3"/>
-        <w:tabs>
-          <w:tab w:val="clear" w:pos="3870"/>
-        </w:tabs>
-        <w:ind w:left="1170" w:hanging="1170"/>
-      </w:pPr>
-      <w:bookmarkStart w:id="19" w:name="_Toc412035226"/>
-      <w:r>
-        <w:t>Version 2.0</w:t>
-      </w:r>
-      <w:bookmarkEnd w:id="19"/>
-    </w:p>
-    <w:p>
-      <w:pPr>
-        <w:pStyle w:val="textbody"/>
-      </w:pPr>
-      <w:r>
-        <w:t xml:space="preserve">Century Succession is now compatible with LANDIS-II v6.0.  All succession extensions for v6.0 are required to include the initial communities text file and inputs map.  Previously these were input in </w:t>
-      </w:r>
-      <w:r>
-        <w:lastRenderedPageBreak/>
-        <w:t xml:space="preserve">the </w:t>
+        <w:t xml:space="preserve">Century Succession is now compatible with LANDIS-II v6.0.  All succession extensions for v6.0 are required to include the initial communities text file and inputs map.  Previously these were input in the </w:t>
       </w:r>
       <w:r>
         <w:rPr>
@@ -12449,6 +12474,7 @@
           <w:sz w:val="20"/>
           <w:szCs w:val="20"/>
         </w:rPr>
+        <w:lastRenderedPageBreak/>
         <w:t>Killingbeck, K. T. 1996. Nutrients in senesced leaves: Keys to the search for potential resorption and resorption proficiency. Ecology 77:1716-1727.</w:t>
       </w:r>
     </w:p>
@@ -12501,7 +12527,6 @@
           <w:sz w:val="20"/>
           <w:szCs w:val="20"/>
         </w:rPr>
-        <w:lastRenderedPageBreak/>
         <w:t>Kimmins, J. P., D. Mailly, and B. Seely. 1999. Modelling forest ecosystem net primary production: the hybrid simulation approach used in FORECAST. Ecological Modelling 122:195-224.</w:t>
       </w:r>
     </w:p>
@@ -12919,6 +12944,7 @@
           <w:sz w:val="20"/>
           <w:szCs w:val="20"/>
         </w:rPr>
+        <w:lastRenderedPageBreak/>
         <w:t>Schimel, D.S., B.H. Braswell, E.A. Holland, R. McKeown, D.S. Ojima, T.H. Painter, W.J. Parton, and A.R. Townsend. 1994. Climatic, edaphic, and biotic controls over storage and turnover of carbon in soils. Global Biogeochemical Cycles 8: 279-293.</w:t>
       </w:r>
     </w:p>
@@ -13003,7 +13029,6 @@
           <w:sz w:val="20"/>
           <w:szCs w:val="20"/>
         </w:rPr>
-        <w:lastRenderedPageBreak/>
         <w:t>Schlesinger, W. H. and A. E. Hartley. 1992. A global budget for atmospheric NH</w:t>
       </w:r>
       <w:r>
@@ -19202,7 +19227,7 @@
         <w:rFonts w:ascii="Arial" w:hAnsi="Arial" w:cs="Arial"/>
         <w:noProof/>
       </w:rPr>
-      <w:t>2</w:t>
+      <w:t>1</w:t>
     </w:r>
     <w:r>
       <w:rPr>
@@ -19293,10 +19318,10 @@
       <w:fldChar w:fldCharType="begin"/>
     </w:r>
     <w:r>
-      <w:instrText xml:space="preserve"> DOCPROPER</w:instrText>
+      <w:instrText xml:space="preserve"> DOCP</w:instrText>
     </w:r>
     <w:r>
-      <w:instrText xml:space="preserve">TY  "Extension Version"  \* MERGEFORMAT </w:instrText>
+      <w:instrText xml:space="preserve">ROPERTY  "Extension Version"  \* MERGEFORMAT </w:instrText>
     </w:r>
     <w:r>
       <w:fldChar w:fldCharType="separate"/>
@@ -21630,7 +21655,7 @@
 </file>
 
 <file path=customXml/itemProps1.xml><?xml version="1.0" encoding="utf-8"?>
-<ds:datastoreItem xmlns:ds="http://schemas.openxmlformats.org/officeDocument/2006/customXml" ds:itemID="{5B315032-2874-443D-BC8A-7C78EC4EB8BB}">
+<ds:datastoreItem xmlns:ds="http://schemas.openxmlformats.org/officeDocument/2006/customXml" ds:itemID="{0558409A-FA57-407D-8086-EA746B9B6E75}">
   <ds:schemaRefs>
     <ds:schemaRef ds:uri="http://schemas.openxmlformats.org/officeDocument/2006/bibliography"/>
   </ds:schemaRefs>

</xml_diff>

<commit_message>
Removed directions to delete DLLs in anticipation of fix.
git-svn-id: http://Marc-PC/svn/Full@3335 85f15e0e-5137-b144-a863-98bd542365a3
</commit_message>
<xml_diff>
--- a/trunk/Century-succession/trunk/deploy/docs/LANDIS-II Century Succession v4.0 User Guide.docx
+++ b/trunk/Century-succession/trunk/deploy/docs/LANDIS-II Century Succession v4.0 User Guide.docx
@@ -16,63 +16,37 @@
       <w:r>
         <w:t xml:space="preserve">ANDIS-II </w:t>
       </w:r>
-      <w:r>
-        <w:fldChar w:fldCharType="begin"/>
-      </w:r>
-      <w:r>
-        <w:instrText xml:space="preserve"> DOCPROPERTY  "Extension Name"  \* MERGEFORMAT </w:instrText>
-      </w:r>
-      <w:r>
-        <w:fldChar w:fldCharType="separate"/>
-      </w:r>
-      <w:r>
-        <w:rPr>
-          <w:rStyle w:val="titleline1Char"/>
-        </w:rPr>
-        <w:t>Century Succession</w:t>
-      </w:r>
-      <w:r>
-        <w:rPr>
-          <w:rStyle w:val="titleline1Char"/>
-        </w:rPr>
-        <w:fldChar w:fldCharType="end"/>
-      </w:r>
+      <w:fldSimple w:instr=" DOCPROPERTY  &quot;Extension Name&quot;  \* MERGEFORMAT ">
+        <w:r>
+          <w:rPr>
+            <w:rStyle w:val="titleline1Char"/>
+          </w:rPr>
+          <w:t>Century Succession</w:t>
+        </w:r>
+      </w:fldSimple>
       <w:r>
         <w:t xml:space="preserve"> v</w:t>
       </w:r>
-      <w:r>
-        <w:fldChar w:fldCharType="begin"/>
-      </w:r>
-      <w:r>
-        <w:instrText xml:space="preserve"> DOCPROPERTY  "Extension Version"  \* MERGEFORMAT </w:instrText>
-      </w:r>
-      <w:r>
-        <w:fldChar w:fldCharType="separate"/>
-      </w:r>
-      <w:r>
-        <w:rPr>
-          <w:rStyle w:val="titleline1Char"/>
-        </w:rPr>
-        <w:t>4</w:t>
-      </w:r>
-      <w:r>
-        <w:rPr>
-          <w:rStyle w:val="titleline1Char"/>
-        </w:rPr>
-        <w:t>.</w:t>
-      </w:r>
-      <w:r>
-        <w:rPr>
-          <w:rStyle w:val="titleline1Char"/>
-        </w:rPr>
-        <w:t>0</w:t>
-      </w:r>
-      <w:r>
-        <w:rPr>
-          <w:rStyle w:val="titleline1Char"/>
-        </w:rPr>
-        <w:fldChar w:fldCharType="end"/>
-      </w:r>
+      <w:fldSimple w:instr=" DOCPROPERTY  &quot;Extension Version&quot;  \* MERGEFORMAT ">
+        <w:r>
+          <w:rPr>
+            <w:rStyle w:val="titleline1Char"/>
+          </w:rPr>
+          <w:t>4</w:t>
+        </w:r>
+        <w:r>
+          <w:rPr>
+            <w:rStyle w:val="titleline1Char"/>
+          </w:rPr>
+          <w:t>.</w:t>
+        </w:r>
+        <w:r>
+          <w:rPr>
+            <w:rStyle w:val="titleline1Char"/>
+          </w:rPr>
+          <w:t>0</w:t>
+        </w:r>
+      </w:fldSimple>
     </w:p>
     <w:p>
       <w:pPr>
@@ -1556,7 +1530,7 @@
             <w:noProof/>
             <w:webHidden/>
           </w:rPr>
-          <w:t>11</w:t>
+          <w:t>10</w:t>
         </w:r>
         <w:r>
           <w:rPr>
@@ -10479,29 +10453,15 @@
       <w:r>
         <w:t xml:space="preserve">This document describes the </w:t>
       </w:r>
-      <w:r>
-        <w:fldChar w:fldCharType="begin"/>
-      </w:r>
-      <w:r>
-        <w:instrText xml:space="preserve"> DOCPROPERTY  "Extension Name"  \* MERGEFORMAT </w:instrText>
-      </w:r>
-      <w:r>
-        <w:fldChar w:fldCharType="separate"/>
-      </w:r>
-      <w:r>
-        <w:rPr>
-          <w:b/>
-          <w:bCs/>
-        </w:rPr>
-        <w:t>Century Succession</w:t>
-      </w:r>
-      <w:r>
-        <w:rPr>
-          <w:b/>
-          <w:bCs/>
-        </w:rPr>
-        <w:fldChar w:fldCharType="end"/>
-      </w:r>
+      <w:fldSimple w:instr=" DOCPROPERTY  &quot;Extension Name&quot;  \* MERGEFORMAT ">
+        <w:r>
+          <w:rPr>
+            <w:b/>
+            <w:bCs/>
+          </w:rPr>
+          <w:t>Century Succession</w:t>
+        </w:r>
+      </w:fldSimple>
       <w:r>
         <w:t xml:space="preserve"> extension for the LANDIS-II model.  For information about the </w:t>
       </w:r>
@@ -11555,22 +11515,76 @@
         <w:pStyle w:val="textbody"/>
       </w:pPr>
       <w:r>
+        <w:t>In version 4.0,</w:t>
+      </w:r>
+      <w:r>
         <w:rPr>
           <w:b/>
         </w:rPr>
-        <w:t>If you installed a previous version of Century on your computer, make sure you remove two files before installing version 4.0.</w:t>
-      </w:r>
-      <w:r>
-        <w:t xml:space="preserve">  </w:t>
-      </w:r>
-      <w:r>
-        <w:t xml:space="preserve">Navigate to this folder </w:t>
-      </w:r>
-      <w:r>
-        <w:t xml:space="preserve">on your hard drive </w:t>
-      </w:r>
-      <w:r>
-        <w:t>(C:\Program Files\LANDIS-II\v6\bin\extensions) and delete Landis.Extension.Succession.Century.dll and Landis.Library.Climate.dll.  Then download and install Century v4.0.</w:t>
+        <w:t xml:space="preserve"> </w:t>
+      </w:r>
+      <w:r>
+        <w:t>w</w:t>
+      </w:r>
+      <w:r>
+        <w:t xml:space="preserve">e </w:t>
+      </w:r>
+      <w:r>
+        <w:t xml:space="preserve">added a climate library to the Century </w:t>
+      </w:r>
+      <w:r>
+        <w:t>e</w:t>
+      </w:r>
+      <w:r>
+        <w:t xml:space="preserve">xtension to enable a suite of LANDIS-II model extensions to </w:t>
+      </w:r>
+      <w:r>
+        <w:t>use</w:t>
+      </w:r>
+      <w:r>
+        <w:t xml:space="preserve"> the same stream of climate data</w:t>
+      </w:r>
+      <w:r>
+        <w:t xml:space="preserve"> (see the climate library user’s manual (</w:t>
+      </w:r>
+      <w:r>
+        <w:t>LANDIS-II Climate Library v1.0 User Guide</w:t>
+      </w:r>
+      <w:r>
+        <w:t>)</w:t>
+      </w:r>
+      <w:r>
+        <w:t xml:space="preserve">.  By only feeding in climate data </w:t>
+      </w:r>
+      <w:r>
+        <w:t xml:space="preserve">only </w:t>
+      </w:r>
+      <w:r>
+        <w:t xml:space="preserve">once, the climate </w:t>
+      </w:r>
+      <w:r>
+        <w:t>is</w:t>
+      </w:r>
+      <w:r>
+        <w:t xml:space="preserve"> seamlessly integrated across </w:t>
+      </w:r>
+      <w:r>
+        <w:t>all extensions specified in the scenario file.</w:t>
+      </w:r>
+      <w:r>
+        <w:t xml:space="preserve">  As outlined in the climate library user’s guide, the user can feed in daily or monthly data </w:t>
+      </w:r>
+      <w:r>
+        <w:t>without having to calculate stan</w:t>
+      </w:r>
+      <w:r>
+        <w:t>dard deviation like in Century v</w:t>
+      </w:r>
+      <w:r>
+        <w:t>ersion 3.1 or earlier.</w:t>
+      </w:r>
+      <w:r>
+        <w:t xml:space="preserve"> </w:t>
       </w:r>
     </w:p>
     <w:p>
@@ -11578,442 +11592,376 @@
         <w:pStyle w:val="textbody"/>
       </w:pPr>
       <w:r>
-        <w:t xml:space="preserve">We </w:t>
-      </w:r>
-      <w:r>
-        <w:t xml:space="preserve">added a climate library to the Century </w:t>
-      </w:r>
-      <w:r>
-        <w:t>e</w:t>
-      </w:r>
-      <w:r>
-        <w:t xml:space="preserve">xtension to enable a suite of LANDIS-II model extensions to </w:t>
-      </w:r>
-      <w:r>
-        <w:t>use</w:t>
-      </w:r>
-      <w:r>
-        <w:t xml:space="preserve"> the same stream of climate data</w:t>
-      </w:r>
-      <w:r>
-        <w:t xml:space="preserve"> (see the climate library user’s manual (</w:t>
-      </w:r>
-      <w:r>
-        <w:t>LANDIS-II Climate Library v1.0 User Guide</w:t>
+        <w:t>In this version, we significantly revised the soil water algorithms, correcting errors in the timing of snowfall, snowmelt, runoff and available water.</w:t>
+      </w:r>
+    </w:p>
+    <w:p>
+      <w:pPr>
+        <w:pStyle w:val="textbody"/>
+      </w:pPr>
+      <w:r>
+        <w:t xml:space="preserve">We modified retranslocation for conifers so that they could utilized the resorbed N throughout the year.  In previous versions, conifers were restricted to using resorbed N in the spring (like hardwoods), but in this version, conifers are able to use this N source whenever tree growth is occurring.  </w:t>
+      </w:r>
+    </w:p>
+    <w:p>
+      <w:pPr>
+        <w:pStyle w:val="textbody"/>
+      </w:pPr>
+      <w:r>
+        <w:t xml:space="preserve">We also corrected several minor errors.  We corrected an error in units, which was causing </w:t>
+      </w:r>
+      <w:r>
+        <w:t>bas</w:t>
+      </w:r>
+      <w:r>
+        <w:t xml:space="preserve">eflow to be an order of magnitude higher than the stormflow in previous versions of Century.  </w:t>
+      </w:r>
+      <w:r>
+        <w:t xml:space="preserve">We corrected an error in the calibration mode that cause the trees to grow faster than in normal mode.  We </w:t>
+      </w:r>
+      <w:r>
+        <w:t>modified LAI so that it was set to zero in hardwoods when leaf drop occurred</w:t>
+      </w:r>
+      <w:r>
+        <w:t xml:space="preserve"> and modified the BTOLAI and KLAI parameters to make them easier to calibrate</w:t>
+      </w:r>
+      <w:r>
+        <w:t xml:space="preserve">.  Finally, we corrected an error in the N intercept parameter, which was not being used in the calculation of N deposition.  Now both the N slope and intercept parameters can influence N deposition to </w:t>
+      </w:r>
+      <w:r>
+        <w:t>account for wet (slope</w:t>
       </w:r>
       <w:r>
         <w:t>)</w:t>
       </w:r>
       <w:r>
-        <w:t xml:space="preserve">.  By only feeding in climate data </w:t>
-      </w:r>
-      <w:r>
-        <w:t xml:space="preserve">only </w:t>
-      </w:r>
-      <w:r>
-        <w:t xml:space="preserve">once, the climate </w:t>
-      </w:r>
-      <w:r>
-        <w:t>is</w:t>
-      </w:r>
-      <w:r>
-        <w:t xml:space="preserve"> seamlessly integrated across </w:t>
-      </w:r>
-      <w:r>
-        <w:t>all extensions specified in the scenario file.</w:t>
-      </w:r>
-      <w:r>
-        <w:t xml:space="preserve">  As outlined in the climate library user’s guide, the user can feed in daily or monthly data </w:t>
-      </w:r>
-      <w:r>
-        <w:t>without having to calculate stan</w:t>
-      </w:r>
-      <w:r>
-        <w:t>dard deviation like in Century v</w:t>
-      </w:r>
-      <w:r>
-        <w:t>ersion 3.1 or earlier.</w:t>
+        <w:t xml:space="preserve"> and dry (intercept) deposition.</w:t>
+      </w:r>
+    </w:p>
+    <w:p>
+      <w:pPr>
+        <w:pStyle w:val="textbody"/>
+      </w:pPr>
+      <w:r>
+        <w:t xml:space="preserve">Finally, we increased the range of soil organic matter inputs to account for the large amount of carbon stored in productive forests, like in the Pacific Northwest.  We also reduced the minimum fraction of leaf biomass (Fcfrac) allowed in the input file to account for the small ratio of leaf: wood biomass in these forests. </w:t>
+      </w:r>
+    </w:p>
+    <w:p>
+      <w:pPr>
+        <w:pStyle w:val="textbody"/>
+      </w:pPr>
+    </w:p>
+    <w:p>
+      <w:pPr>
+        <w:pStyle w:val="Heading3"/>
+        <w:tabs>
+          <w:tab w:val="clear" w:pos="3870"/>
+        </w:tabs>
+        <w:ind w:left="1170" w:hanging="1170"/>
+      </w:pPr>
+      <w:bookmarkStart w:id="17" w:name="_Toc412035224"/>
+      <w:r>
+        <w:lastRenderedPageBreak/>
+        <w:t>Version 3.1</w:t>
+      </w:r>
+      <w:bookmarkEnd w:id="17"/>
+    </w:p>
+    <w:p>
+      <w:pPr>
+        <w:pStyle w:val="textbody"/>
+      </w:pPr>
+      <w:r>
+        <w:t xml:space="preserve">We fixed frass N, which was artificially creating large increases in mineral N during defoliation events when Century was run with the Leaf Biomass Insects Extension.  Now when insect defoliation occurs, there is a small increase in frass N that corresponds to values observed in the field.  </w:t>
+      </w:r>
+    </w:p>
+    <w:p>
+      <w:pPr>
+        <w:pStyle w:val="textbody"/>
+      </w:pPr>
+      <w:r>
+        <w:t xml:space="preserve">In the Century output table, we redefined the soil N pool by removing the surficial dead wood and soil dead wood.  This makes the soil N pool consistent with the soil C pool, which doesn’t include dead material.  </w:t>
+      </w:r>
+    </w:p>
+    <w:p>
+      <w:pPr>
+        <w:pStyle w:val="textbody"/>
+      </w:pPr>
+      <w:r>
+        <w:t xml:space="preserve">We also adjusted the mineral N so that it </w:t>
+      </w:r>
+      <w:r>
+        <w:t>can not be depleted</w:t>
+      </w:r>
+      <w:r>
+        <w:t xml:space="preserve"> to zero, which caused errors for N uptake until more N deposition occurred.  Now mineral N can be very small (&lt;0.01) but not zero, allowing the calculation of N uptake even when the rates are very low.</w:t>
+      </w:r>
+    </w:p>
+    <w:p>
+      <w:pPr>
+        <w:pStyle w:val="Heading3"/>
+        <w:tabs>
+          <w:tab w:val="clear" w:pos="3870"/>
+        </w:tabs>
+        <w:ind w:left="1170" w:hanging="1170"/>
+      </w:pPr>
+      <w:bookmarkStart w:id="18" w:name="_Toc412035225"/>
+      <w:r>
+        <w:t>Version 3.0</w:t>
+      </w:r>
+      <w:bookmarkEnd w:id="18"/>
+    </w:p>
+    <w:p>
+      <w:pPr>
+        <w:pStyle w:val="textbody"/>
+      </w:pPr>
+      <w:r>
+        <w:t xml:space="preserve">In this version of </w:t>
+      </w:r>
+      <w:r>
+        <w:t>Century</w:t>
+      </w:r>
+      <w:r>
+        <w:t xml:space="preserve">, we made major improvements to </w:t>
+      </w:r>
+      <w:r>
+        <w:rPr>
+          <w:b/>
+        </w:rPr>
+        <w:t>nitrogen cycling</w:t>
+      </w:r>
+      <w:r>
+        <w:t xml:space="preserve">, made minor changes to </w:t>
+      </w:r>
+      <w:r>
+        <w:rPr>
+          <w:b/>
+        </w:rPr>
+        <w:t>belowground productivity</w:t>
+      </w:r>
+      <w:r>
+        <w:t xml:space="preserve">, </w:t>
+      </w:r>
+      <w:r>
+        <w:rPr>
+          <w:b/>
+        </w:rPr>
+        <w:t>probability of establishment</w:t>
+      </w:r>
+      <w:r>
+        <w:t xml:space="preserve">, and added an </w:t>
+      </w:r>
+      <w:r>
+        <w:rPr>
+          <w:b/>
+        </w:rPr>
+        <w:t>output file</w:t>
+      </w:r>
+      <w:r>
+        <w:t xml:space="preserve"> that is generated when </w:t>
+      </w:r>
+      <w:r>
+        <w:t>Century</w:t>
+      </w:r>
+      <w:r>
+        <w:t xml:space="preserve"> is run in calibrate mode.</w:t>
+      </w:r>
+    </w:p>
+    <w:p>
+      <w:pPr>
+        <w:pStyle w:val="textbody"/>
+      </w:pPr>
+      <w:r>
+        <w:t>Nitrogen cycling</w:t>
+      </w:r>
+      <w:r>
+        <w:t xml:space="preserve"> in previous versions of Century Succession focused primarily on how N regulates C cycling, rather than describing N dynamics, per se.  </w:t>
+      </w:r>
+    </w:p>
+    <w:p>
+      <w:pPr>
+        <w:pStyle w:val="textbody"/>
+      </w:pPr>
+      <w:r>
+        <w:t>In version 3.0, total nitrogen, (NH</w:t>
+      </w:r>
+      <w:r>
+        <w:rPr>
+          <w:vertAlign w:val="subscript"/>
+        </w:rPr>
+        <w:t>4</w:t>
+      </w:r>
+      <w:r>
+        <w:rPr>
+          <w:vertAlign w:val="superscript"/>
+        </w:rPr>
+        <w:t>+</w:t>
+      </w:r>
+      <w:r>
+        <w:t>, NO</w:t>
+      </w:r>
+      <w:r>
+        <w:rPr>
+          <w:vertAlign w:val="subscript"/>
+        </w:rPr>
+        <w:t>3</w:t>
+      </w:r>
+      <w:r>
+        <w:rPr>
+          <w:vertAlign w:val="superscript"/>
+        </w:rPr>
+        <w:t>-</w:t>
+      </w:r>
+      <w:r>
+        <w:t>, and organic N), is now fully integrated throughout the extension with all the major inputs (deposition, N-fixation, insect frass), outputs (leaching and volatilization) and fluxes (resorption, litterfall, uptake, decomposition) simulated within the extension.  This allows users to track C and N cycling in their landscape and better understand the relative importance of N in regulating productivity.</w:t>
+      </w:r>
+    </w:p>
+    <w:p>
+      <w:pPr>
+        <w:pStyle w:val="textbody"/>
+      </w:pPr>
+      <w:r>
+        <w:t xml:space="preserve">Specifically, we added N resorption, the amount of N withdrawn from the leaves just prior to senescence.  Retranslocation is a significant source of N uptake in the spring and can be 10-80% of N </w:t>
+      </w:r>
+      <w:r>
+        <w:t xml:space="preserve">uptake depending on species, site and the time since disturbance (Killingbeck 1996, Covelo et al. 2008).  </w:t>
+      </w:r>
+      <w:r>
+        <w:t>Retranslocation</w:t>
+      </w:r>
+      <w:r>
+        <w:t xml:space="preserve"> for each cohort is calculated in August </w:t>
+      </w:r>
+      <w:r>
+        <w:t xml:space="preserve">of </w:t>
+      </w:r>
+      <w:r>
+        <w:t xml:space="preserve">each year as the difference </w:t>
+      </w:r>
+      <w:r>
+        <w:t xml:space="preserve">between leaf and litter N, and is used the following spring to satisfy the cohorts’ early demand for N.  After the resorptive pool is depleted, the cohort </w:t>
+      </w:r>
+      <w:r>
+        <w:lastRenderedPageBreak/>
+        <w:t xml:space="preserve">satisfies its need for N by withdrawing N from the soil (i.e. mineral N).  </w:t>
+      </w:r>
+    </w:p>
+    <w:p>
+      <w:pPr>
+        <w:pStyle w:val="textbody"/>
+      </w:pPr>
+      <w:r>
+        <w:t xml:space="preserve">We also added insect frass to the C and N budget.  Most large insect outbreaks occur in the summer before retranslocation occurs, causing a significant decline in the ability of trees to resorb N and potentially decreasing growth the following spring </w:t>
+      </w:r>
+      <w:r>
+        <w:fldChar w:fldCharType="begin"/>
+      </w:r>
+      <w:r>
+        <w:instrText xml:space="preserve"> ADDIN EN.CITE &lt;EndNote&gt;&lt;Cite&gt;&lt;Author&gt;Lovett&lt;/Author&gt;&lt;Year&gt;2002&lt;/Year&gt;&lt;RecNum&gt;10&lt;/RecNum&gt;&lt;DisplayText&gt;(Lovett et al. 2002)&lt;/DisplayText&gt;&lt;record&gt;&lt;rec-number&gt;10&lt;/rec-number&gt;&lt;foreign-keys&gt;&lt;key app="EN" db-id="s95fx92r2wf5ewep2weve9wpappd902zerdz"&gt;10&lt;/key&gt;&lt;/foreign-keys&gt;&lt;ref-type name="Journal Article"&gt;17&lt;/ref-type&gt;&lt;contributors&gt;&lt;authors&gt;&lt;author&gt;Lovett, Gary M.&lt;/author&gt;&lt;author&gt;Christenson, Lynn M.&lt;/author&gt;&lt;author&gt;Groffman, Peter M.&lt;/author&gt;&lt;author&gt;Jones, Clive G.&lt;/author&gt;&lt;author&gt;Hart, Julie E.&lt;/author&gt;&lt;author&gt;Mitchell, Myron J.&lt;/author&gt;&lt;/authors&gt;&lt;/contributors&gt;&lt;titles&gt;&lt;title&gt;Insect defoliation and nitrogen cycling in forests&lt;/title&gt;&lt;secondary-title&gt;BioScience&lt;/secondary-title&gt;&lt;/titles&gt;&lt;periodical&gt;&lt;full-title&gt;BioScience&lt;/full-title&gt;&lt;/periodical&gt;&lt;pages&gt;335-341&lt;/pages&gt;&lt;volume&gt;52&lt;/volume&gt;&lt;number&gt;4&lt;/number&gt;&lt;dates&gt;&lt;year&gt;2002&lt;/year&gt;&lt;pub-dates&gt;&lt;date&gt;2002/04/01&lt;/date&gt;&lt;/pub-dates&gt;&lt;/dates&gt;&lt;publisher&gt;American Institute of Biological Sciences&lt;/publisher&gt;&lt;isbn&gt;0006-3568&lt;/isbn&gt;&lt;urls&gt;&lt;related-urls&gt;&lt;url&gt;http://dx.doi.org/10.1641/0006-3568(2002)052[0335:IDANCI]2.0.CO;2&lt;/url&gt;&lt;/related-urls&gt;&lt;/urls&gt;&lt;electronic-resource-num&gt;10.1641/0006-3568(2002)052[0335:idanci]2.0.co;2&lt;/electronic-resource-num&gt;&lt;access-date&gt;2011/06/30&lt;/access-date&gt;&lt;/record&gt;&lt;/Cite&gt;&lt;/EndNote&gt;</w:instrText>
+      </w:r>
+      <w:r>
+        <w:fldChar w:fldCharType="separate"/>
+      </w:r>
+      <w:r>
+        <w:rPr>
+          <w:noProof/>
+        </w:rPr>
+        <w:t>(</w:t>
+      </w:r>
+      <w:hyperlink w:anchor="_ENREF_1" w:tooltip="Lovett, 2002 #10" w:history="1">
+        <w:r>
+          <w:rPr>
+            <w:noProof/>
+          </w:rPr>
+          <w:t>Lovett et al. 2002</w:t>
+        </w:r>
+      </w:hyperlink>
+      <w:r>
+        <w:rPr>
+          <w:noProof/>
+        </w:rPr>
+        <w:t>)</w:t>
+      </w:r>
+      <w:r>
+        <w:fldChar w:fldCharType="end"/>
+      </w:r>
+      <w:r>
+        <w:t xml:space="preserve">.  The addition of C and N in frass can cause changes in decomposition rates, which may affect long-term nutrient availability and productivity.  In the extension, defoliation events trigger deposition of frass C and N deposition, the relative amount of which is a function of the amount of leaf biomass removed during defoliation.  Since C/N ratio of frass (C/N =23 from </w:t>
+      </w:r>
+      <w:r>
+        <w:t>Lovett and Ruesink</w:t>
+      </w:r>
+      <w:r>
+        <w:t>,</w:t>
+      </w:r>
+      <w:r>
+        <w:t xml:space="preserve"> 1995)</w:t>
+      </w:r>
+      <w:r>
+        <w:t xml:space="preserve"> may differ from litterfall, frass can also cause changes in the decomposition rates of the soil pools that can affect long-term carbon cycling and productivity.</w:t>
+      </w:r>
+    </w:p>
+    <w:p>
+      <w:pPr>
+        <w:pStyle w:val="textbody"/>
+      </w:pPr>
+      <w:r>
+        <w:t>We added N leaching which is a function of soil texture, the amount of available mineral N and the relative rates of base and storm flow.  The calculations are based on the original CENTURY model by Parton et al. (1983), though modified so that only NO</w:t>
+      </w:r>
+      <w:r>
+        <w:rPr>
+          <w:vertAlign w:val="subscript"/>
+        </w:rPr>
+        <w:t>3</w:t>
+      </w:r>
+      <w:r>
+        <w:rPr>
+          <w:vertAlign w:val="superscript"/>
+        </w:rPr>
+        <w:t>-</w:t>
       </w:r>
       <w:r>
         <w:t xml:space="preserve"> </w:t>
       </w:r>
+      <w:r>
+        <w:t xml:space="preserve">(and not total N) is leached from soils.  The direct loss of mineral N to the atmosphere – not dependent upon fire as an agent - was modified so that the relative amount can vary with different ecosystems within the landscape.  The relative amount of N loss through ammonia volatilization and denitrification is now an input parameter for each ecoregion.  This is particularly useful when the landscape includes both uplands and wetlands, since wetlands have a much higher denitrification rates than </w:t>
+      </w:r>
+      <w:r>
+        <w:t xml:space="preserve">uplands (Seitzinger et al. 2006).  </w:t>
+      </w:r>
+      <w:r>
+        <w:t>Overall, ammonia volatilization is relatively low (&lt;0.1 g m-2 y-1) from unfertilized forest ecosystems (Schlesinger and Hartley 1992), but denitrification rates can be significant, especially in forested wetlands (0.8 g m</w:t>
+      </w:r>
+      <w:r>
+        <w:rPr>
+          <w:vertAlign w:val="superscript"/>
+        </w:rPr>
+        <w:t>-2</w:t>
+      </w:r>
+      <w:r>
+        <w:t xml:space="preserve"> y</w:t>
+      </w:r>
+      <w:r>
+        <w:rPr>
+          <w:vertAlign w:val="superscript"/>
+        </w:rPr>
+        <w:t>-1</w:t>
+      </w:r>
+      <w:r>
+        <w:t xml:space="preserve">, </w:t>
+      </w:r>
+      <w:r>
+        <w:t>(Seitzinger et al. 2006)</w:t>
+      </w:r>
+      <w:r>
+        <w:t>.</w:t>
+      </w:r>
     </w:p>
     <w:p>
       <w:pPr>
         <w:pStyle w:val="textbody"/>
       </w:pPr>
       <w:r>
-        <w:t>In this version, we significantly revised the soil water algorithms, correcting errors in the timing of snowfall, snowmelt, runoff and available water.</w:t>
-      </w:r>
-    </w:p>
-    <w:p>
-      <w:pPr>
-        <w:pStyle w:val="textbody"/>
-      </w:pPr>
-      <w:r>
-        <w:t xml:space="preserve">We modified retranslocation for conifers so that they could utilized the resorbed N throughout the year.  In previous versions, conifers were restricted to using resorbed N in the spring (like hardwoods), but in this version, conifers are able to use this N source whenever tree growth is occurring.  </w:t>
-      </w:r>
-    </w:p>
-    <w:p>
-      <w:pPr>
-        <w:pStyle w:val="textbody"/>
-      </w:pPr>
-      <w:r>
-        <w:t xml:space="preserve">We also corrected several minor errors.  We corrected an error in units, which was causing </w:t>
-      </w:r>
-      <w:r>
-        <w:t>bas</w:t>
-      </w:r>
-      <w:r>
-        <w:t xml:space="preserve">eflow to be an order of magnitude higher than the stormflow in previous versions of Century.  </w:t>
-      </w:r>
-      <w:r>
-        <w:t xml:space="preserve">We corrected an error in the calibration mode that cause the trees to grow faster than in normal mode.  We </w:t>
-      </w:r>
-      <w:r>
-        <w:t>modified LAI so that it was set to zero in hardwoods when leaf drop occurred</w:t>
-      </w:r>
-      <w:r>
-        <w:t xml:space="preserve"> and modified the BTOLAI and KLAI parameters to make them easier to calibrate</w:t>
-      </w:r>
-      <w:r>
-        <w:t xml:space="preserve">.  Finally, we corrected an error in the N intercept parameter, which was not being used in the calculation of N deposition.  Now both the N slope and intercept parameters can influence N deposition to </w:t>
-      </w:r>
-      <w:r>
-        <w:t>account for wet (slope</w:t>
-      </w:r>
-      <w:r>
-        <w:t>)</w:t>
-      </w:r>
-      <w:r>
-        <w:t xml:space="preserve"> and dry (intercept) deposition.</w:t>
-      </w:r>
-    </w:p>
-    <w:p>
-      <w:pPr>
-        <w:pStyle w:val="textbody"/>
-      </w:pPr>
-      <w:r>
-        <w:lastRenderedPageBreak/>
-        <w:t xml:space="preserve">Finally, we increased the range of soil organic matter inputs to account for the large amount of carbon stored in productive forests, like in the Pacific Northwest.  We also reduced the minimum fraction of leaf biomass (Fcfrac) allowed in the input file to account for the small ratio of leaf: wood biomass in these forests. </w:t>
-      </w:r>
-    </w:p>
-    <w:p>
-      <w:pPr>
-        <w:pStyle w:val="textbody"/>
-      </w:pPr>
-    </w:p>
-    <w:p>
-      <w:pPr>
-        <w:pStyle w:val="Heading3"/>
-        <w:tabs>
-          <w:tab w:val="clear" w:pos="3870"/>
-        </w:tabs>
-        <w:ind w:left="1170" w:hanging="1170"/>
-      </w:pPr>
-      <w:bookmarkStart w:id="17" w:name="_Toc412035224"/>
-      <w:r>
-        <w:t>Version 3.1</w:t>
-      </w:r>
-      <w:bookmarkEnd w:id="17"/>
-    </w:p>
-    <w:p>
-      <w:pPr>
-        <w:pStyle w:val="textbody"/>
-      </w:pPr>
-      <w:r>
-        <w:t xml:space="preserve">We fixed frass N, which was artificially creating large increases in mineral N during defoliation events when Century was run with the Leaf Biomass Insects Extension.  Now when insect defoliation occurs, there is a small increase in frass N that corresponds to values observed in the field.  </w:t>
-      </w:r>
-    </w:p>
-    <w:p>
-      <w:pPr>
-        <w:pStyle w:val="textbody"/>
-      </w:pPr>
-      <w:r>
-        <w:t xml:space="preserve">In the Century output table, we redefined the soil N pool by removing the surficial dead wood and soil dead wood.  This makes the soil N pool consistent with the soil C pool, which doesn’t include dead material.  </w:t>
-      </w:r>
-    </w:p>
-    <w:p>
-      <w:pPr>
-        <w:pStyle w:val="textbody"/>
-      </w:pPr>
-      <w:r>
-        <w:t xml:space="preserve">We also adjusted the mineral N so that it </w:t>
-      </w:r>
-      <w:r>
-        <w:t>can not be depleted</w:t>
-      </w:r>
-      <w:r>
-        <w:t xml:space="preserve"> to zero, which caused errors for N uptake until more N deposition occurred.  Now mineral N can be very small (&lt;0.01) but not zero, allowing the calculation of N uptake even when the rates are very low.</w:t>
-      </w:r>
-    </w:p>
-    <w:p>
-      <w:pPr>
-        <w:pStyle w:val="Heading3"/>
-        <w:tabs>
-          <w:tab w:val="clear" w:pos="3870"/>
-        </w:tabs>
-        <w:ind w:left="1170" w:hanging="1170"/>
-      </w:pPr>
-      <w:bookmarkStart w:id="18" w:name="_Toc412035225"/>
-      <w:r>
-        <w:t>Version 3.0</w:t>
-      </w:r>
-      <w:bookmarkEnd w:id="18"/>
-    </w:p>
-    <w:p>
-      <w:pPr>
-        <w:pStyle w:val="textbody"/>
-      </w:pPr>
-      <w:r>
-        <w:t xml:space="preserve">In this version of </w:t>
-      </w:r>
-      <w:r>
-        <w:t>Century</w:t>
-      </w:r>
-      <w:r>
-        <w:t xml:space="preserve">, we made major improvements to </w:t>
-      </w:r>
-      <w:r>
-        <w:rPr>
-          <w:b/>
-        </w:rPr>
-        <w:t>nitrogen cycling</w:t>
-      </w:r>
-      <w:r>
-        <w:t xml:space="preserve">, made minor changes to </w:t>
-      </w:r>
-      <w:r>
-        <w:rPr>
-          <w:b/>
-        </w:rPr>
-        <w:t>belowground productivity</w:t>
-      </w:r>
-      <w:r>
-        <w:t xml:space="preserve">, </w:t>
-      </w:r>
-      <w:r>
-        <w:rPr>
-          <w:b/>
-        </w:rPr>
-        <w:t>probability of establishment</w:t>
-      </w:r>
-      <w:r>
-        <w:t xml:space="preserve">, and added an </w:t>
-      </w:r>
-      <w:r>
-        <w:rPr>
-          <w:b/>
-        </w:rPr>
-        <w:t>output file</w:t>
-      </w:r>
-      <w:r>
-        <w:t xml:space="preserve"> that is generated when </w:t>
-      </w:r>
-      <w:r>
-        <w:t>Century</w:t>
-      </w:r>
-      <w:r>
-        <w:t xml:space="preserve"> is run in calibrate mode.</w:t>
-      </w:r>
-    </w:p>
-    <w:p>
-      <w:pPr>
-        <w:pStyle w:val="textbody"/>
-      </w:pPr>
-      <w:r>
-        <w:t>Nitrogen cycling</w:t>
-      </w:r>
-      <w:r>
-        <w:t xml:space="preserve"> in previous versions of Century Succession focused primarily on how N regulates C cycling, rather than describing N dynamics, per se.  </w:t>
-      </w:r>
-    </w:p>
-    <w:p>
-      <w:pPr>
-        <w:pStyle w:val="textbody"/>
-      </w:pPr>
-      <w:r>
-        <w:t>In version 3.0, total nitrogen, (NH</w:t>
-      </w:r>
-      <w:r>
-        <w:rPr>
-          <w:vertAlign w:val="subscript"/>
-        </w:rPr>
-        <w:t>4</w:t>
-      </w:r>
-      <w:r>
-        <w:rPr>
-          <w:vertAlign w:val="superscript"/>
-        </w:rPr>
-        <w:t>+</w:t>
-      </w:r>
-      <w:r>
-        <w:t>, NO</w:t>
-      </w:r>
-      <w:r>
-        <w:rPr>
-          <w:vertAlign w:val="subscript"/>
-        </w:rPr>
-        <w:t>3</w:t>
-      </w:r>
-      <w:r>
-        <w:rPr>
-          <w:vertAlign w:val="superscript"/>
-        </w:rPr>
-        <w:t>-</w:t>
-      </w:r>
-      <w:r>
-        <w:t>, and organic N), is now fully integrated throughout the extension with all the major inputs (deposition, N-fixation, insect frass), outputs (leaching and volatilization) and fluxes (resorption, litterfall, uptake, decomposition) simulated within the extension.  This allows users to track C and N cycling in their landscape and better understand the relative importance of N in regulating productivity.</w:t>
-      </w:r>
-    </w:p>
-    <w:p>
-      <w:pPr>
-        <w:pStyle w:val="textbody"/>
-      </w:pPr>
-      <w:r>
-        <w:lastRenderedPageBreak/>
-        <w:t xml:space="preserve">Specifically, we added N resorption, the amount of N withdrawn from the leaves just prior to senescence.  Retranslocation is a significant source of N uptake in the spring and can be 10-80% of N </w:t>
-      </w:r>
-      <w:r>
-        <w:t xml:space="preserve">uptake depending on species, site and the time since disturbance (Killingbeck 1996, Covelo et al. 2008).  </w:t>
-      </w:r>
-      <w:r>
-        <w:t>Retranslocation</w:t>
-      </w:r>
-      <w:r>
-        <w:t xml:space="preserve"> for each cohort is calculated in August </w:t>
-      </w:r>
-      <w:r>
-        <w:t xml:space="preserve">of </w:t>
-      </w:r>
-      <w:r>
-        <w:t xml:space="preserve">each year as the difference </w:t>
-      </w:r>
-      <w:r>
-        <w:t xml:space="preserve">between leaf and litter N, and is used the following spring to satisfy the cohorts’ early demand for N.  After the resorptive pool is depleted, the cohort satisfies its need for N by withdrawing N from the soil (i.e. mineral N).  </w:t>
-      </w:r>
-    </w:p>
-    <w:p>
-      <w:pPr>
-        <w:pStyle w:val="textbody"/>
-      </w:pPr>
-      <w:r>
-        <w:t xml:space="preserve">We also added insect frass to the C and N budget.  Most large insect outbreaks occur in the summer before retranslocation occurs, causing a significant decline in the ability of trees to resorb N and potentially decreasing growth the following spring </w:t>
-      </w:r>
-      <w:r>
-        <w:fldChar w:fldCharType="begin"/>
-      </w:r>
-      <w:r>
-        <w:instrText xml:space="preserve"> ADDIN EN.CITE &lt;EndNote&gt;&lt;Cite&gt;&lt;Author&gt;Lovett&lt;/Author&gt;&lt;Year&gt;2002&lt;/Year&gt;&lt;RecNum&gt;10&lt;/RecNum&gt;&lt;DisplayText&gt;(Lovett et al. 2002)&lt;/DisplayText&gt;&lt;record&gt;&lt;rec-number&gt;10&lt;/rec-number&gt;&lt;foreign-keys&gt;&lt;key app="EN" db-id="s95fx92r2wf5ewep2weve9wpappd902zerdz"&gt;10&lt;/key&gt;&lt;/foreign-keys&gt;&lt;ref-type name="Journal Article"&gt;17&lt;/ref-type&gt;&lt;contributors&gt;&lt;authors&gt;&lt;author&gt;Lovett, Gary M.&lt;/author&gt;&lt;author&gt;Christenson, Lynn M.&lt;/author&gt;&lt;author&gt;Groffman, Peter M.&lt;/author&gt;&lt;author&gt;Jones, Clive G.&lt;/author&gt;&lt;author&gt;Hart, Julie E.&lt;/author&gt;&lt;author&gt;Mitchell, Myron J.&lt;/author&gt;&lt;/authors&gt;&lt;/contributors&gt;&lt;titles&gt;&lt;title&gt;Insect defoliation and nitrogen cycling in forests&lt;/title&gt;&lt;secondary-title&gt;BioScience&lt;/secondary-title&gt;&lt;/titles&gt;&lt;periodical&gt;&lt;full-title&gt;BioScience&lt;/full-title&gt;&lt;/periodical&gt;&lt;pages&gt;335-341&lt;/pages&gt;&lt;volume&gt;52&lt;/volume&gt;&lt;number&gt;4&lt;/number&gt;&lt;dates&gt;&lt;year&gt;2002&lt;/year&gt;&lt;pub-dates&gt;&lt;date&gt;2002/04/01&lt;/date&gt;&lt;/pub-dates&gt;&lt;/dates&gt;&lt;publisher&gt;American Institute of Biological Sciences&lt;/publisher&gt;&lt;isbn&gt;0006-3568&lt;/isbn&gt;&lt;urls&gt;&lt;related-urls&gt;&lt;url&gt;http://dx.doi.org/10.1641/0006-3568(2002)052[0335:IDANCI]2.0.CO;2&lt;/url&gt;&lt;/related-urls&gt;&lt;/urls&gt;&lt;electronic-resource-num&gt;10.1641/0006-3568(2002)052[0335:idanci]2.0.co;2&lt;/electronic-resource-num&gt;&lt;access-date&gt;2011/06/30&lt;/access-date&gt;&lt;/record&gt;&lt;/Cite&gt;&lt;/EndNote&gt;</w:instrText>
-      </w:r>
-      <w:r>
-        <w:fldChar w:fldCharType="separate"/>
-      </w:r>
-      <w:r>
-        <w:rPr>
-          <w:noProof/>
-        </w:rPr>
-        <w:t>(</w:t>
-      </w:r>
-      <w:hyperlink w:anchor="_ENREF_1" w:tooltip="Lovett, 2002 #10" w:history="1">
-        <w:r>
-          <w:rPr>
-            <w:noProof/>
-          </w:rPr>
-          <w:t>Lovett et al. 2002</w:t>
-        </w:r>
-      </w:hyperlink>
-      <w:r>
-        <w:rPr>
-          <w:noProof/>
-        </w:rPr>
-        <w:t>)</w:t>
-      </w:r>
-      <w:r>
-        <w:fldChar w:fldCharType="end"/>
-      </w:r>
-      <w:r>
-        <w:t xml:space="preserve">.  The addition of C and N in frass can cause changes in decomposition rates, which may affect long-term nutrient availability and productivity.  In the extension, defoliation events trigger deposition of frass C and N deposition, the relative amount of which is a function of the amount of leaf biomass removed during defoliation.  Since C/N ratio of frass (C/N =23 from </w:t>
-      </w:r>
-      <w:r>
-        <w:t>Lovett and Ruesink</w:t>
-      </w:r>
-      <w:r>
-        <w:t>,</w:t>
-      </w:r>
-      <w:r>
-        <w:t xml:space="preserve"> 1995)</w:t>
-      </w:r>
-      <w:r>
-        <w:t xml:space="preserve"> may differ from litterfall, frass can also cause changes in the decomposition rates of the soil pools that can affect long-term carbon cycling and productivity.</w:t>
-      </w:r>
-    </w:p>
-    <w:p>
-      <w:pPr>
-        <w:pStyle w:val="textbody"/>
-      </w:pPr>
-      <w:r>
-        <w:t>We added N leaching which is a function of soil texture, the amount of available mineral N and the relative rates of base and storm flow.  The calculations are based on the original CENTURY model by Parton et al. (1983), though modified so that only NO</w:t>
-      </w:r>
-      <w:r>
-        <w:rPr>
-          <w:vertAlign w:val="subscript"/>
-        </w:rPr>
-        <w:t>3</w:t>
-      </w:r>
-      <w:r>
-        <w:rPr>
-          <w:vertAlign w:val="superscript"/>
-        </w:rPr>
-        <w:t>-</w:t>
-      </w:r>
-      <w:r>
-        <w:t xml:space="preserve"> </w:t>
-      </w:r>
-      <w:r>
-        <w:t xml:space="preserve">(and not total N) is leached from soils.  The direct loss of mineral N to the atmosphere – not dependent upon fire as an agent - was modified so that the relative amount can vary with different ecosystems within the landscape.  The relative amount of N loss through ammonia volatilization and denitrification is now an input parameter for each ecoregion.  This is particularly useful when the landscape includes both uplands and wetlands, since wetlands have a much higher denitrification rates than </w:t>
-      </w:r>
-      <w:r>
-        <w:t xml:space="preserve">uplands (Seitzinger et al. 2006).  </w:t>
-      </w:r>
-      <w:r>
-        <w:t>Overall, ammonia volatilization is relatively low (&lt;0.1 g m-2 y-1) from unfertilized forest ecosystems (Schlesinger and Hartley 1992), but denitrification rates can be significant, especially in forested wetlands (0.8 g m</w:t>
-      </w:r>
-      <w:r>
-        <w:rPr>
-          <w:vertAlign w:val="superscript"/>
-        </w:rPr>
-        <w:t>-2</w:t>
-      </w:r>
-      <w:r>
-        <w:t xml:space="preserve"> y</w:t>
-      </w:r>
-      <w:r>
-        <w:rPr>
-          <w:vertAlign w:val="superscript"/>
-        </w:rPr>
-        <w:t>-1</w:t>
-      </w:r>
-      <w:r>
-        <w:t xml:space="preserve">, </w:t>
-      </w:r>
-      <w:r>
-        <w:t>(Seitzinger et al. 2006)</w:t>
-      </w:r>
-      <w:r>
-        <w:t>.</w:t>
-      </w:r>
-    </w:p>
-    <w:p>
-      <w:pPr>
-        <w:pStyle w:val="textbody"/>
-      </w:pPr>
-      <w:r>
-        <w:t xml:space="preserve">We modified how N limits aboveground productivity, switching from a categorical (i.e. N tolerance) to a more process-based approach.  </w:t>
-      </w:r>
-      <w:r>
-        <w:lastRenderedPageBreak/>
-        <w:t xml:space="preserve">When N is limiting, mineral N is allocated between cohorts based on their biomass (i.e. coarse root biomass).  This value is divided by the N demand for each cohort (amount of N needed for growth) to get a relative index (0-1) of how much N is limiting growth for that cohort.  </w:t>
+        <w:t xml:space="preserve">We modified how N limits aboveground productivity, switching from a categorical (i.e. N tolerance) to a more process-based approach.  When N is limiting, mineral N is allocated between cohorts based on their biomass (i.e. coarse root biomass).  This value is divided by the N demand for each cohort (amount of N needed for growth) to get a relative index (0-1) of how much N is limiting growth for that cohort.  </w:t>
       </w:r>
     </w:p>
     <w:p>
@@ -12042,7 +11990,11 @@
         <w:pStyle w:val="textbody"/>
       </w:pPr>
       <w:r>
-        <w:t>We added input parameters for the decay rates of the fast-cycling soil pool so the user can better regulate the respiration and N mineralization rates of the SOM1surf and SOM1soil pools.  The decay constants of all three soil pools (fast, slow and  passive) can now be adjusted to ensure that the relative decomposition rates between pools are realistic and reflect the expected annual changes in each pool.</w:t>
+        <w:t xml:space="preserve">We added input parameters for the decay rates of the fast-cycling soil pool so the user can better regulate the respiration and N </w:t>
+      </w:r>
+      <w:r>
+        <w:lastRenderedPageBreak/>
+        <w:t>mineralization rates of the SOM1surf and SOM1soil pools.  The decay constants of all three soil pools (fast, slow and  passive) can now be adjusted to ensure that the relative decomposition rates between pools are realistic and reflect the expected annual changes in each pool.</w:t>
       </w:r>
     </w:p>
     <w:p>
@@ -12164,39 +12116,39 @@
         <w:t>If this table is not used, the harvested cohorts will be follow the parameters in the age-only-disturbance file (see below).</w:t>
       </w:r>
       <w:r>
-        <w:t xml:space="preserve">  This table may be used if, for example, after a harvest event, a controlled burn would be applied to a stand to remove a proportion of leaf litter and coarse woody </w:t>
+        <w:t xml:space="preserve">  This table may be used if, for example, after a harvest event, a controlled burn would be applied to a stand to remove a proportion of leaf litter and coarse woody debris.  </w:t>
+      </w:r>
+      <w:r>
+        <w:rPr>
+          <w:i/>
+        </w:rPr>
+        <w:t>If the table is used be sure to remove harvesting from the age-only-disturbance file.</w:t>
+      </w:r>
+    </w:p>
+    <w:p>
+      <w:pPr>
+        <w:pStyle w:val="Heading3"/>
+        <w:tabs>
+          <w:tab w:val="clear" w:pos="3870"/>
+        </w:tabs>
+        <w:ind w:left="1170" w:hanging="1170"/>
+      </w:pPr>
+      <w:bookmarkStart w:id="19" w:name="_Toc412035226"/>
+      <w:r>
+        <w:t>Version 2.0</w:t>
+      </w:r>
+      <w:bookmarkEnd w:id="19"/>
+    </w:p>
+    <w:p>
+      <w:pPr>
+        <w:pStyle w:val="textbody"/>
+      </w:pPr>
+      <w:r>
+        <w:t xml:space="preserve">Century Succession is now compatible with LANDIS-II v6.0.  All succession extensions for v6.0 are required to include the initial communities text file and inputs map.  Previously these were input in </w:t>
       </w:r>
       <w:r>
         <w:lastRenderedPageBreak/>
-        <w:t xml:space="preserve">debris.  </w:t>
-      </w:r>
-      <w:r>
-        <w:rPr>
-          <w:i/>
-        </w:rPr>
-        <w:t>If the table is used be sure to remove harvesting from the age-only-disturbance file.</w:t>
-      </w:r>
-    </w:p>
-    <w:p>
-      <w:pPr>
-        <w:pStyle w:val="Heading3"/>
-        <w:tabs>
-          <w:tab w:val="clear" w:pos="3870"/>
-        </w:tabs>
-        <w:ind w:left="1170" w:hanging="1170"/>
-      </w:pPr>
-      <w:bookmarkStart w:id="19" w:name="_Toc412035226"/>
-      <w:r>
-        <w:t>Version 2.0</w:t>
-      </w:r>
-      <w:bookmarkEnd w:id="19"/>
-    </w:p>
-    <w:p>
-      <w:pPr>
-        <w:pStyle w:val="textbody"/>
-      </w:pPr>
-      <w:r>
-        <w:t xml:space="preserve">Century Succession is now compatible with LANDIS-II v6.0.  All succession extensions for v6.0 are required to include the initial communities text file and inputs map.  Previously these were input in the </w:t>
+        <w:t xml:space="preserve">the </w:t>
       </w:r>
       <w:r>
         <w:rPr>
@@ -12474,7 +12426,6 @@
           <w:sz w:val="20"/>
           <w:szCs w:val="20"/>
         </w:rPr>
-        <w:lastRenderedPageBreak/>
         <w:t>Killingbeck, K. T. 1996. Nutrients in senesced leaves: Keys to the search for potential resorption and resorption proficiency. Ecology 77:1716-1727.</w:t>
       </w:r>
     </w:p>
@@ -12527,6 +12478,7 @@
           <w:sz w:val="20"/>
           <w:szCs w:val="20"/>
         </w:rPr>
+        <w:lastRenderedPageBreak/>
         <w:t>Kimmins, J. P., D. Mailly, and B. Seely. 1999. Modelling forest ecosystem net primary production: the hybrid simulation approach used in FORECAST. Ecological Modelling 122:195-224.</w:t>
       </w:r>
     </w:p>
@@ -12944,7 +12896,6 @@
           <w:sz w:val="20"/>
           <w:szCs w:val="20"/>
         </w:rPr>
-        <w:lastRenderedPageBreak/>
         <w:t>Schimel, D.S., B.H. Braswell, E.A. Holland, R. McKeown, D.S. Ojima, T.H. Painter, W.J. Parton, and A.R. Townsend. 1994. Climatic, edaphic, and biotic controls over storage and turnover of carbon in soils. Global Biogeochemical Cycles 8: 279-293.</w:t>
       </w:r>
     </w:p>
@@ -13029,6 +12980,7 @@
           <w:sz w:val="20"/>
           <w:szCs w:val="20"/>
         </w:rPr>
+        <w:lastRenderedPageBreak/>
         <w:t>Schlesinger, W. H. and A. E. Hartley. 1992. A global budget for atmospheric NH</w:t>
       </w:r>
       <w:r>
@@ -19227,7 +19179,7 @@
         <w:rFonts w:ascii="Arial" w:hAnsi="Arial" w:cs="Arial"/>
         <w:noProof/>
       </w:rPr>
-      <w:t>1</w:t>
+      <w:t>7</w:t>
     </w:r>
     <w:r>
       <w:rPr>
@@ -19296,42 +19248,19 @@
         <w:tab w:val="right" w:pos="8976"/>
       </w:tabs>
     </w:pPr>
-    <w:r>
-      <w:fldChar w:fldCharType="begin"/>
-    </w:r>
-    <w:r>
-      <w:instrText xml:space="preserve"> DOCPROPERTY  "Extension Name"  \* MERGEFORMAT </w:instrText>
-    </w:r>
-    <w:r>
-      <w:fldChar w:fldCharType="separate"/>
-    </w:r>
-    <w:r>
-      <w:t>Century Succession</w:t>
-    </w:r>
-    <w:r>
-      <w:fldChar w:fldCharType="end"/>
-    </w:r>
+    <w:fldSimple w:instr=" DOCPROPERTY  &quot;Extension Name&quot;  \* MERGEFORMAT ">
+      <w:r>
+        <w:t>Century Succession</w:t>
+      </w:r>
+    </w:fldSimple>
     <w:r>
       <w:t xml:space="preserve"> v</w:t>
     </w:r>
-    <w:r>
-      <w:fldChar w:fldCharType="begin"/>
-    </w:r>
-    <w:r>
-      <w:instrText xml:space="preserve"> DOCP</w:instrText>
-    </w:r>
-    <w:r>
-      <w:instrText xml:space="preserve">ROPERTY  "Extension Version"  \* MERGEFORMAT </w:instrText>
-    </w:r>
-    <w:r>
-      <w:fldChar w:fldCharType="separate"/>
-    </w:r>
-    <w:r>
-      <w:t>3.1</w:t>
-    </w:r>
-    <w:r>
-      <w:fldChar w:fldCharType="end"/>
-    </w:r>
+    <w:fldSimple w:instr=" DOCPROPERTY  &quot;Extension Version&quot;  \* MERGEFORMAT ">
+      <w:r>
+        <w:t>3.1</w:t>
+      </w:r>
+    </w:fldSimple>
     <w:r>
       <w:t xml:space="preserve"> – User Guide</w:t>
     </w:r>
@@ -21655,7 +21584,7 @@
 </file>
 
 <file path=customXml/itemProps1.xml><?xml version="1.0" encoding="utf-8"?>
-<ds:datastoreItem xmlns:ds="http://schemas.openxmlformats.org/officeDocument/2006/customXml" ds:itemID="{0558409A-FA57-407D-8086-EA746B9B6E75}">
+<ds:datastoreItem xmlns:ds="http://schemas.openxmlformats.org/officeDocument/2006/customXml" ds:itemID="{2E10A632-DFAD-41AF-AEB3-E8A8E8CAD987}">
   <ds:schemaRefs>
     <ds:schemaRef ds:uri="http://schemas.openxmlformats.org/officeDocument/2006/bibliography"/>
   </ds:schemaRefs>

</xml_diff>

<commit_message>
Added a description of the changes in calibrate mode
git-svn-id: http://Marc-PC/svn/Full@3424 85f15e0e-5137-b144-a863-98bd542365a3
</commit_message>
<xml_diff>
--- a/trunk/Century-succession/trunk/deploy/docs/LANDIS-II Century Succession v4.0 User Guide.docx
+++ b/trunk/Century-succession/trunk/deploy/docs/LANDIS-II Century Succession v4.0 User Guide.docx
@@ -8,11 +8,13 @@
         <w:outlineLvl w:val="0"/>
       </w:pPr>
       <w:bookmarkStart w:id="0" w:name="_Ref75418953"/>
+      <w:bookmarkStart w:id="1" w:name="_GoBack"/>
+      <w:bookmarkEnd w:id="1"/>
       <w:r>
         <w:t>L</w:t>
       </w:r>
-      <w:bookmarkStart w:id="1" w:name="_Ref140059390"/>
-      <w:bookmarkEnd w:id="1"/>
+      <w:bookmarkStart w:id="2" w:name="_Ref140059390"/>
+      <w:bookmarkEnd w:id="2"/>
       <w:r>
         <w:t xml:space="preserve">ANDIS-II </w:t>
       </w:r>
@@ -134,7 +136,7 @@
         <w:rPr>
           <w:noProof/>
         </w:rPr>
-        <w:t>March 11, 2015</w:t>
+        <w:t>March 16, 2015</w:t>
       </w:r>
       <w:r>
         <w:rPr>
@@ -188,10 +190,8 @@
         <w:t>Table of Contents</w:t>
       </w:r>
     </w:p>
-    <w:bookmarkStart w:id="2" w:name="_Toc101616050"/>
-    <w:bookmarkStart w:id="3" w:name="_GoBack"/>
+    <w:bookmarkStart w:id="3" w:name="_Toc101616050"/>
     <w:bookmarkEnd w:id="0"/>
-    <w:bookmarkEnd w:id="3"/>
     <w:p>
       <w:pPr>
         <w:pStyle w:val="TOC1"/>
@@ -1532,7 +1532,7 @@
             <w:noProof/>
             <w:webHidden/>
           </w:rPr>
-          <w:t>10</w:t>
+          <w:t>11</w:t>
         </w:r>
         <w:r>
           <w:rPr>
@@ -10533,7 +10533,7 @@
       <w:r>
         <w:t>Introduction</w:t>
       </w:r>
-      <w:bookmarkEnd w:id="2"/>
+      <w:bookmarkEnd w:id="3"/>
       <w:bookmarkEnd w:id="4"/>
     </w:p>
     <w:p>
@@ -11694,7 +11694,7 @@
         <w:pStyle w:val="textbody"/>
       </w:pPr>
       <w:r>
-        <w:t xml:space="preserve">We modified retranslocation for conifers so that they could utilized the resorbed N throughout the year.  In previous versions, conifers were restricted to using resorbed N in the spring (like hardwoods), but in this version, conifers are able to use this N source whenever tree growth is occurring.  </w:t>
+        <w:t xml:space="preserve">We modified retranslocation for conifers so that they could utilized the resorbed N throughout the year.  In previous versions, conifers were restricted to using resorbed N in the spring (like hardwoods), but in this version, conifers are able to use this N source whenever tree growth is occurring. </w:t>
       </w:r>
     </w:p>
     <w:p>
@@ -11702,6 +11702,14 @@
         <w:pStyle w:val="textbody"/>
       </w:pPr>
       <w:r>
+        <w:t xml:space="preserve">We modified the calibrate mode so that it runs from July to June, the same way the model normally runs (see Section 1.10.4).  In previous versions of Century, the calibrate mode ran from Jan to Dec.  </w:t>
+      </w:r>
+    </w:p>
+    <w:p>
+      <w:pPr>
+        <w:pStyle w:val="textbody"/>
+      </w:pPr>
+      <w:r>
         <w:t xml:space="preserve">We also corrected several minor errors.  We corrected an error in units, which was causing </w:t>
       </w:r>
       <w:r>
@@ -11737,7 +11745,11 @@
         <w:pStyle w:val="textbody"/>
       </w:pPr>
       <w:r>
-        <w:t xml:space="preserve">Finally, we increased the range of soil organic matter inputs to account for the large amount of carbon stored in productive forests, like in the Pacific Northwest.  We also reduced the minimum fraction of leaf biomass (Fcfrac) allowed in the input file to account for the small ratio of leaf: wood biomass in these forests. </w:t>
+        <w:t xml:space="preserve">Finally, we increased the range of soil organic matter inputs to account for the large amount of carbon stored in productive forests, like in the Pacific Northwest.  We also reduced the minimum fraction of leaf </w:t>
+      </w:r>
+      <w:r>
+        <w:lastRenderedPageBreak/>
+        <w:t xml:space="preserve">biomass (Fcfrac) allowed in the input file to account for the small ratio of leaf: wood biomass in these forests. </w:t>
       </w:r>
     </w:p>
     <w:p>
@@ -11755,17 +11767,242 @@
       </w:pPr>
       <w:bookmarkStart w:id="18" w:name="_Toc413836231"/>
       <w:r>
+        <w:t>Version 3.1</w:t>
+      </w:r>
+      <w:bookmarkEnd w:id="18"/>
+    </w:p>
+    <w:p>
+      <w:pPr>
+        <w:pStyle w:val="textbody"/>
+      </w:pPr>
+      <w:r>
+        <w:t xml:space="preserve">We fixed frass N, which was artificially creating large increases in mineral N during defoliation events when Century was run with the Leaf Biomass Insects Extension.  Now when insect defoliation occurs, there is a small increase in frass N that corresponds to values observed in the field.  </w:t>
+      </w:r>
+    </w:p>
+    <w:p>
+      <w:pPr>
+        <w:pStyle w:val="textbody"/>
+      </w:pPr>
+      <w:r>
+        <w:t xml:space="preserve">In the Century output table, we redefined the soil N pool by removing the surficial dead wood and soil dead wood.  This makes the soil N pool consistent with the soil C pool, which doesn’t include dead material.  </w:t>
+      </w:r>
+    </w:p>
+    <w:p>
+      <w:pPr>
+        <w:pStyle w:val="textbody"/>
+      </w:pPr>
+      <w:r>
+        <w:t xml:space="preserve">We also adjusted the mineral N so that it </w:t>
+      </w:r>
+      <w:r>
+        <w:t>can not be depleted</w:t>
+      </w:r>
+      <w:r>
+        <w:t xml:space="preserve"> to zero, which caused errors for N uptake until more N deposition occurred.  Now mineral N can be very small (&lt;0.01) but not zero, allowing the calculation of N uptake even when the rates are very low.</w:t>
+      </w:r>
+    </w:p>
+    <w:p>
+      <w:pPr>
+        <w:pStyle w:val="Heading3"/>
+        <w:tabs>
+          <w:tab w:val="clear" w:pos="3870"/>
+        </w:tabs>
+        <w:ind w:left="1170" w:hanging="1170"/>
+      </w:pPr>
+      <w:bookmarkStart w:id="19" w:name="_Toc413836232"/>
+      <w:r>
+        <w:t>Version 3.0</w:t>
+      </w:r>
+      <w:bookmarkEnd w:id="19"/>
+    </w:p>
+    <w:p>
+      <w:pPr>
+        <w:pStyle w:val="textbody"/>
+      </w:pPr>
+      <w:r>
+        <w:t xml:space="preserve">In this version of </w:t>
+      </w:r>
+      <w:r>
+        <w:t>Century</w:t>
+      </w:r>
+      <w:r>
+        <w:t xml:space="preserve">, we made major improvements to </w:t>
+      </w:r>
+      <w:r>
+        <w:rPr>
+          <w:b/>
+        </w:rPr>
+        <w:t>nitrogen cycling</w:t>
+      </w:r>
+      <w:r>
+        <w:t xml:space="preserve">, made minor changes to </w:t>
+      </w:r>
+      <w:r>
+        <w:rPr>
+          <w:b/>
+        </w:rPr>
+        <w:t>belowground productivity</w:t>
+      </w:r>
+      <w:r>
+        <w:t xml:space="preserve">, </w:t>
+      </w:r>
+      <w:r>
+        <w:rPr>
+          <w:b/>
+        </w:rPr>
+        <w:t>probability of establishment</w:t>
+      </w:r>
+      <w:r>
+        <w:t xml:space="preserve">, and added an </w:t>
+      </w:r>
+      <w:r>
+        <w:rPr>
+          <w:b/>
+        </w:rPr>
+        <w:t>output file</w:t>
+      </w:r>
+      <w:r>
+        <w:t xml:space="preserve"> that is generated when </w:t>
+      </w:r>
+      <w:r>
+        <w:t>Century</w:t>
+      </w:r>
+      <w:r>
+        <w:t xml:space="preserve"> is run in calibrate mode.</w:t>
+      </w:r>
+    </w:p>
+    <w:p>
+      <w:pPr>
+        <w:pStyle w:val="textbody"/>
+      </w:pPr>
+      <w:r>
+        <w:t>Nitrogen cycling</w:t>
+      </w:r>
+      <w:r>
+        <w:t xml:space="preserve"> in previous versions of Century Succession focused primarily on how N regulates C cycling, rather than describing N dynamics, per se.  </w:t>
+      </w:r>
+    </w:p>
+    <w:p>
+      <w:pPr>
+        <w:pStyle w:val="textbody"/>
+      </w:pPr>
+      <w:r>
+        <w:t>In version 3.0, total nitrogen, (NH</w:t>
+      </w:r>
+      <w:r>
+        <w:rPr>
+          <w:vertAlign w:val="subscript"/>
+        </w:rPr>
+        <w:t>4</w:t>
+      </w:r>
+      <w:r>
+        <w:rPr>
+          <w:vertAlign w:val="superscript"/>
+        </w:rPr>
+        <w:t>+</w:t>
+      </w:r>
+      <w:r>
+        <w:t>, NO</w:t>
+      </w:r>
+      <w:r>
+        <w:rPr>
+          <w:vertAlign w:val="subscript"/>
+        </w:rPr>
+        <w:t>3</w:t>
+      </w:r>
+      <w:r>
+        <w:rPr>
+          <w:vertAlign w:val="superscript"/>
+        </w:rPr>
+        <w:t>-</w:t>
+      </w:r>
+      <w:r>
+        <w:t>, and organic N), is now fully integrated throughout the extension with all the major inputs (deposition, N-fixation, insect frass), outputs (leaching and volatilization) and fluxes (resorption, litterfall, uptake, decomposition) simulated within the extension.  This allows users to track C and N cycling in their landscape and better understand the relative importance of N in regulating productivity.</w:t>
+      </w:r>
+    </w:p>
+    <w:p>
+      <w:pPr>
+        <w:pStyle w:val="textbody"/>
+      </w:pPr>
+      <w:r>
+        <w:t xml:space="preserve">Specifically, we added N resorption, the amount of N withdrawn from the leaves just prior to senescence.  Retranslocation is a significant source of N uptake in the spring and can be 10-80% of N </w:t>
+      </w:r>
+      <w:r>
+        <w:t xml:space="preserve">uptake depending on species, site and the time since disturbance (Killingbeck </w:t>
+      </w:r>
+      <w:r>
         <w:lastRenderedPageBreak/>
-        <w:t>Version 3.1</w:t>
-      </w:r>
-      <w:bookmarkEnd w:id="18"/>
+        <w:t xml:space="preserve">1996, Covelo et al. 2008).  </w:t>
+      </w:r>
+      <w:r>
+        <w:t>Retranslocation</w:t>
+      </w:r>
+      <w:r>
+        <w:t xml:space="preserve"> for each cohort is calculated in August </w:t>
+      </w:r>
+      <w:r>
+        <w:t xml:space="preserve">of </w:t>
+      </w:r>
+      <w:r>
+        <w:t xml:space="preserve">each year as the difference </w:t>
+      </w:r>
+      <w:r>
+        <w:t xml:space="preserve">between leaf and litter N, and is used the following spring to satisfy the cohorts’ early demand for N.  After the resorptive pool is depleted, the cohort satisfies its need for N by withdrawing N from the soil (i.e. mineral N).  </w:t>
+      </w:r>
     </w:p>
     <w:p>
       <w:pPr>
         <w:pStyle w:val="textbody"/>
       </w:pPr>
       <w:r>
-        <w:t xml:space="preserve">We fixed frass N, which was artificially creating large increases in mineral N during defoliation events when Century was run with the Leaf Biomass Insects Extension.  Now when insect defoliation occurs, there is a small increase in frass N that corresponds to values observed in the field.  </w:t>
+        <w:t xml:space="preserve">We also added insect frass to the C and N budget.  Most large insect outbreaks occur in the summer before retranslocation occurs, causing a significant decline in the ability of trees to resorb N and potentially decreasing growth the following spring </w:t>
+      </w:r>
+      <w:r>
+        <w:fldChar w:fldCharType="begin"/>
+      </w:r>
+      <w:r>
+        <w:instrText xml:space="preserve"> ADDIN EN.CITE &lt;EndNote&gt;&lt;Cite&gt;&lt;Author&gt;Lovett&lt;/Author&gt;&lt;Year&gt;2002&lt;/Year&gt;&lt;RecNum&gt;10&lt;/RecNum&gt;&lt;DisplayText&gt;(Lovett et al. 2002)&lt;/DisplayText&gt;&lt;record&gt;&lt;rec-number&gt;10&lt;/rec-number&gt;&lt;foreign-keys&gt;&lt;key app="EN" db-id="s95fx92r2wf5ewep2weve9wpappd902zerdz"&gt;10&lt;/key&gt;&lt;/foreign-keys&gt;&lt;ref-type name="Journal Article"&gt;17&lt;/ref-type&gt;&lt;contributors&gt;&lt;authors&gt;&lt;author&gt;Lovett, Gary M.&lt;/author&gt;&lt;author&gt;Christenson, Lynn M.&lt;/author&gt;&lt;author&gt;Groffman, Peter M.&lt;/author&gt;&lt;author&gt;Jones, Clive G.&lt;/author&gt;&lt;author&gt;Hart, Julie E.&lt;/author&gt;&lt;author&gt;Mitchell, Myron J.&lt;/author&gt;&lt;/authors&gt;&lt;/contributors&gt;&lt;titles&gt;&lt;title&gt;Insect defoliation and nitrogen cycling in forests&lt;/title&gt;&lt;secondary-title&gt;BioScience&lt;/secondary-title&gt;&lt;/titles&gt;&lt;periodical&gt;&lt;full-title&gt;BioScience&lt;/full-title&gt;&lt;/periodical&gt;&lt;pages&gt;335-341&lt;/pages&gt;&lt;volume&gt;52&lt;/volume&gt;&lt;number&gt;4&lt;/number&gt;&lt;dates&gt;&lt;year&gt;2002&lt;/year&gt;&lt;pub-dates&gt;&lt;date&gt;2002/04/01&lt;/date&gt;&lt;/pub-dates&gt;&lt;/dates&gt;&lt;publisher&gt;American Institute of Biological Sciences&lt;/publisher&gt;&lt;isbn&gt;0006-3568&lt;/isbn&gt;&lt;urls&gt;&lt;related-urls&gt;&lt;url&gt;http://dx.doi.org/10.1641/0006-3568(2002)052[0335:IDANCI]2.0.CO;2&lt;/url&gt;&lt;/related-urls&gt;&lt;/urls&gt;&lt;electronic-resource-num&gt;10.1641/0006-3568(2002)052[0335:idanci]2.0.co;2&lt;/electronic-resource-num&gt;&lt;access-date&gt;2011/06/30&lt;/access-date&gt;&lt;/record&gt;&lt;/Cite&gt;&lt;/EndNote&gt;</w:instrText>
+      </w:r>
+      <w:r>
+        <w:fldChar w:fldCharType="separate"/>
+      </w:r>
+      <w:r>
+        <w:rPr>
+          <w:noProof/>
+        </w:rPr>
+        <w:t>(</w:t>
+      </w:r>
+      <w:hyperlink w:anchor="_ENREF_1" w:tooltip="Lovett, 2002 #10" w:history="1">
+        <w:r>
+          <w:rPr>
+            <w:noProof/>
+          </w:rPr>
+          <w:t>Lovett et al. 2002</w:t>
+        </w:r>
+      </w:hyperlink>
+      <w:r>
+        <w:rPr>
+          <w:noProof/>
+        </w:rPr>
+        <w:t>)</w:t>
+      </w:r>
+      <w:r>
+        <w:fldChar w:fldCharType="end"/>
+      </w:r>
+      <w:r>
+        <w:t xml:space="preserve">.  The addition of C and N in frass can cause changes in decomposition rates, which may affect long-term nutrient availability and productivity.  In the extension, defoliation events trigger deposition of frass C and N deposition, the relative amount of which is a function of the amount of leaf biomass removed during defoliation.  Since C/N ratio of frass (C/N =23 from </w:t>
+      </w:r>
+      <w:r>
+        <w:t>Lovett and Ruesink</w:t>
+      </w:r>
+      <w:r>
+        <w:t>,</w:t>
+      </w:r>
+      <w:r>
+        <w:t xml:space="preserve"> 1995)</w:t>
+      </w:r>
+      <w:r>
+        <w:t xml:space="preserve"> may differ from litterfall, frass can also cause changes in the decomposition rates of the soil pools that can affect long-term carbon cycling and productivity.</w:t>
       </w:r>
     </w:p>
     <w:p>
@@ -11773,7 +12010,55 @@
         <w:pStyle w:val="textbody"/>
       </w:pPr>
       <w:r>
-        <w:t xml:space="preserve">In the Century output table, we redefined the soil N pool by removing the surficial dead wood and soil dead wood.  This makes the soil N pool consistent with the soil C pool, which doesn’t include dead material.  </w:t>
+        <w:t>We added N leaching which is a function of soil texture, the amount of available mineral N and the relative rates of base and storm flow.  The calculations are based on the original CENTURY model by Parton et al. (1983), though modified so that only NO</w:t>
+      </w:r>
+      <w:r>
+        <w:rPr>
+          <w:vertAlign w:val="subscript"/>
+        </w:rPr>
+        <w:t>3</w:t>
+      </w:r>
+      <w:r>
+        <w:rPr>
+          <w:vertAlign w:val="superscript"/>
+        </w:rPr>
+        <w:t>-</w:t>
+      </w:r>
+      <w:r>
+        <w:t xml:space="preserve"> </w:t>
+      </w:r>
+      <w:r>
+        <w:t xml:space="preserve">(and not total N) is leached from soils.  The direct loss of mineral N to the atmosphere – not dependent upon fire as an agent - was modified so that the relative amount can vary with different ecosystems within the landscape.  The relative amount of N loss through ammonia volatilization and denitrification is now an input parameter for each ecoregion.  This is particularly useful when the landscape includes both uplands and wetlands, since wetlands have a much higher denitrification rates than </w:t>
+      </w:r>
+      <w:r>
+        <w:t xml:space="preserve">uplands (Seitzinger et al. 2006).  </w:t>
+      </w:r>
+      <w:r>
+        <w:t>Overall, ammonia volatilization is relatively low (&lt;0.1 g m-2 y-1) from unfertilized forest ecosystems (Schlesinger and Hartley 1992), but denitrification rates can be significant, especially in forested wetlands (0.8 g m</w:t>
+      </w:r>
+      <w:r>
+        <w:rPr>
+          <w:vertAlign w:val="superscript"/>
+        </w:rPr>
+        <w:t>-2</w:t>
+      </w:r>
+      <w:r>
+        <w:t xml:space="preserve"> y</w:t>
+      </w:r>
+      <w:r>
+        <w:rPr>
+          <w:vertAlign w:val="superscript"/>
+        </w:rPr>
+        <w:t>-1</w:t>
+      </w:r>
+      <w:r>
+        <w:t xml:space="preserve">, </w:t>
+      </w:r>
+      <w:r>
+        <w:t>(Seitzinger et al. 2006)</w:t>
+      </w:r>
+      <w:r>
+        <w:t>.</w:t>
       </w:r>
     </w:p>
     <w:p>
@@ -11781,288 +12066,15 @@
         <w:pStyle w:val="textbody"/>
       </w:pPr>
       <w:r>
-        <w:t xml:space="preserve">We also adjusted the mineral N so that it </w:t>
-      </w:r>
-      <w:r>
-        <w:t>can not be depleted</w:t>
-      </w:r>
-      <w:r>
-        <w:t xml:space="preserve"> to zero, which caused errors for N uptake until more N deposition occurred.  Now mineral N can be very small (&lt;0.01) but not zero, allowing the calculation of N uptake even when the rates are very low.</w:t>
-      </w:r>
-    </w:p>
-    <w:p>
-      <w:pPr>
-        <w:pStyle w:val="Heading3"/>
-        <w:tabs>
-          <w:tab w:val="clear" w:pos="3870"/>
-        </w:tabs>
-        <w:ind w:left="1170" w:hanging="1170"/>
-      </w:pPr>
-      <w:bookmarkStart w:id="19" w:name="_Toc413836232"/>
-      <w:r>
-        <w:t>Version 3.0</w:t>
-      </w:r>
-      <w:bookmarkEnd w:id="19"/>
+        <w:t xml:space="preserve">We modified how N limits aboveground productivity, switching from a categorical (i.e. N tolerance) to a more process-based approach.  When N is limiting, mineral N is allocated between cohorts based on their biomass (i.e. coarse root biomass).  This value is divided by the N demand for each cohort (amount of N needed for growth) to get a relative index (0-1) of how much N is limiting growth for that cohort.  </w:t>
+      </w:r>
     </w:p>
     <w:p>
       <w:pPr>
         <w:pStyle w:val="textbody"/>
       </w:pPr>
       <w:r>
-        <w:t xml:space="preserve">In this version of </w:t>
-      </w:r>
-      <w:r>
-        <w:t>Century</w:t>
-      </w:r>
-      <w:r>
-        <w:t xml:space="preserve">, we made major improvements to </w:t>
-      </w:r>
-      <w:r>
-        <w:rPr>
-          <w:b/>
-        </w:rPr>
-        <w:t>nitrogen cycling</w:t>
-      </w:r>
-      <w:r>
-        <w:t xml:space="preserve">, made minor changes to </w:t>
-      </w:r>
-      <w:r>
-        <w:rPr>
-          <w:b/>
-        </w:rPr>
-        <w:t>belowground productivity</w:t>
-      </w:r>
-      <w:r>
-        <w:t xml:space="preserve">, </w:t>
-      </w:r>
-      <w:r>
-        <w:rPr>
-          <w:b/>
-        </w:rPr>
-        <w:t>probability of establishment</w:t>
-      </w:r>
-      <w:r>
-        <w:t xml:space="preserve">, and added an </w:t>
-      </w:r>
-      <w:r>
-        <w:rPr>
-          <w:b/>
-        </w:rPr>
-        <w:t>output file</w:t>
-      </w:r>
-      <w:r>
-        <w:t xml:space="preserve"> that is generated when </w:t>
-      </w:r>
-      <w:r>
-        <w:t>Century</w:t>
-      </w:r>
-      <w:r>
-        <w:t xml:space="preserve"> is run in calibrate mode.</w:t>
-      </w:r>
-    </w:p>
-    <w:p>
-      <w:pPr>
-        <w:pStyle w:val="textbody"/>
-      </w:pPr>
-      <w:r>
-        <w:t>Nitrogen cycling</w:t>
-      </w:r>
-      <w:r>
-        <w:t xml:space="preserve"> in previous versions of Century Succession focused primarily on how N regulates C cycling, rather than describing N dynamics, per se.  </w:t>
-      </w:r>
-    </w:p>
-    <w:p>
-      <w:pPr>
-        <w:pStyle w:val="textbody"/>
-      </w:pPr>
-      <w:r>
-        <w:t>In version 3.0, total nitrogen, (NH</w:t>
-      </w:r>
-      <w:r>
-        <w:rPr>
-          <w:vertAlign w:val="subscript"/>
-        </w:rPr>
-        <w:t>4</w:t>
-      </w:r>
-      <w:r>
-        <w:rPr>
-          <w:vertAlign w:val="superscript"/>
-        </w:rPr>
-        <w:t>+</w:t>
-      </w:r>
-      <w:r>
-        <w:t>, NO</w:t>
-      </w:r>
-      <w:r>
-        <w:rPr>
-          <w:vertAlign w:val="subscript"/>
-        </w:rPr>
-        <w:t>3</w:t>
-      </w:r>
-      <w:r>
-        <w:rPr>
-          <w:vertAlign w:val="superscript"/>
-        </w:rPr>
-        <w:t>-</w:t>
-      </w:r>
-      <w:r>
-        <w:t>, and organic N), is now fully integrated throughout the extension with all the major inputs (deposition, N-fixation, insect frass), outputs (leaching and volatilization) and fluxes (resorption, litterfall, uptake, decomposition) simulated within the extension.  This allows users to track C and N cycling in their landscape and better understand the relative importance of N in regulating productivity.</w:t>
-      </w:r>
-    </w:p>
-    <w:p>
-      <w:pPr>
-        <w:pStyle w:val="textbody"/>
-      </w:pPr>
-      <w:r>
-        <w:t xml:space="preserve">Specifically, we added N resorption, the amount of N withdrawn from the leaves just prior to senescence.  Retranslocation is a significant source of N uptake in the spring and can be 10-80% of N </w:t>
-      </w:r>
-      <w:r>
-        <w:t xml:space="preserve">uptake depending on species, site and the time since disturbance (Killingbeck 1996, Covelo et al. 2008).  </w:t>
-      </w:r>
-      <w:r>
-        <w:t>Retranslocation</w:t>
-      </w:r>
-      <w:r>
-        <w:t xml:space="preserve"> for each cohort is calculated in August </w:t>
-      </w:r>
-      <w:r>
-        <w:t xml:space="preserve">of </w:t>
-      </w:r>
-      <w:r>
-        <w:t xml:space="preserve">each year as the difference </w:t>
-      </w:r>
-      <w:r>
-        <w:t xml:space="preserve">between leaf and litter N, and is used the following spring to satisfy the cohorts’ early demand for N.  After the resorptive pool is depleted, the cohort </w:t>
-      </w:r>
-      <w:r>
         <w:lastRenderedPageBreak/>
-        <w:t xml:space="preserve">satisfies its need for N by withdrawing N from the soil (i.e. mineral N).  </w:t>
-      </w:r>
-    </w:p>
-    <w:p>
-      <w:pPr>
-        <w:pStyle w:val="textbody"/>
-      </w:pPr>
-      <w:r>
-        <w:t xml:space="preserve">We also added insect frass to the C and N budget.  Most large insect outbreaks occur in the summer before retranslocation occurs, causing a significant decline in the ability of trees to resorb N and potentially decreasing growth the following spring </w:t>
-      </w:r>
-      <w:r>
-        <w:fldChar w:fldCharType="begin"/>
-      </w:r>
-      <w:r>
-        <w:instrText xml:space="preserve"> ADDIN EN.CITE &lt;EndNote&gt;&lt;Cite&gt;&lt;Author&gt;Lovett&lt;/Author&gt;&lt;Year&gt;2002&lt;/Year&gt;&lt;RecNum&gt;10&lt;/RecNum&gt;&lt;DisplayText&gt;(Lovett et al. 2002)&lt;/DisplayText&gt;&lt;record&gt;&lt;rec-number&gt;10&lt;/rec-number&gt;&lt;foreign-keys&gt;&lt;key app="EN" db-id="s95fx92r2wf5ewep2weve9wpappd902zerdz"&gt;10&lt;/key&gt;&lt;/foreign-keys&gt;&lt;ref-type name="Journal Article"&gt;17&lt;/ref-type&gt;&lt;contributors&gt;&lt;authors&gt;&lt;author&gt;Lovett, Gary M.&lt;/author&gt;&lt;author&gt;Christenson, Lynn M.&lt;/author&gt;&lt;author&gt;Groffman, Peter M.&lt;/author&gt;&lt;author&gt;Jones, Clive G.&lt;/author&gt;&lt;author&gt;Hart, Julie E.&lt;/author&gt;&lt;author&gt;Mitchell, Myron J.&lt;/author&gt;&lt;/authors&gt;&lt;/contributors&gt;&lt;titles&gt;&lt;title&gt;Insect defoliation and nitrogen cycling in forests&lt;/title&gt;&lt;secondary-title&gt;BioScience&lt;/secondary-title&gt;&lt;/titles&gt;&lt;periodical&gt;&lt;full-title&gt;BioScience&lt;/full-title&gt;&lt;/periodical&gt;&lt;pages&gt;335-341&lt;/pages&gt;&lt;volume&gt;52&lt;/volume&gt;&lt;number&gt;4&lt;/number&gt;&lt;dates&gt;&lt;year&gt;2002&lt;/year&gt;&lt;pub-dates&gt;&lt;date&gt;2002/04/01&lt;/date&gt;&lt;/pub-dates&gt;&lt;/dates&gt;&lt;publisher&gt;American Institute of Biological Sciences&lt;/publisher&gt;&lt;isbn&gt;0006-3568&lt;/isbn&gt;&lt;urls&gt;&lt;related-urls&gt;&lt;url&gt;http://dx.doi.org/10.1641/0006-3568(2002)052[0335:IDANCI]2.0.CO;2&lt;/url&gt;&lt;/related-urls&gt;&lt;/urls&gt;&lt;electronic-resource-num&gt;10.1641/0006-3568(2002)052[0335:idanci]2.0.co;2&lt;/electronic-resource-num&gt;&lt;access-date&gt;2011/06/30&lt;/access-date&gt;&lt;/record&gt;&lt;/Cite&gt;&lt;/EndNote&gt;</w:instrText>
-      </w:r>
-      <w:r>
-        <w:fldChar w:fldCharType="separate"/>
-      </w:r>
-      <w:r>
-        <w:rPr>
-          <w:noProof/>
-        </w:rPr>
-        <w:t>(</w:t>
-      </w:r>
-      <w:hyperlink w:anchor="_ENREF_1" w:tooltip="Lovett, 2002 #10" w:history="1">
-        <w:r>
-          <w:rPr>
-            <w:noProof/>
-          </w:rPr>
-          <w:t>Lovett et al. 2002</w:t>
-        </w:r>
-      </w:hyperlink>
-      <w:r>
-        <w:rPr>
-          <w:noProof/>
-        </w:rPr>
-        <w:t>)</w:t>
-      </w:r>
-      <w:r>
-        <w:fldChar w:fldCharType="end"/>
-      </w:r>
-      <w:r>
-        <w:t xml:space="preserve">.  The addition of C and N in frass can cause changes in decomposition rates, which may affect long-term nutrient availability and productivity.  In the extension, defoliation events trigger deposition of frass C and N deposition, the relative amount of which is a function of the amount of leaf biomass removed during defoliation.  Since C/N ratio of frass (C/N =23 from </w:t>
-      </w:r>
-      <w:r>
-        <w:t>Lovett and Ruesink</w:t>
-      </w:r>
-      <w:r>
-        <w:t>,</w:t>
-      </w:r>
-      <w:r>
-        <w:t xml:space="preserve"> 1995)</w:t>
-      </w:r>
-      <w:r>
-        <w:t xml:space="preserve"> may differ from litterfall, frass can also cause changes in the decomposition rates of the soil pools that can affect long-term carbon cycling and productivity.</w:t>
-      </w:r>
-    </w:p>
-    <w:p>
-      <w:pPr>
-        <w:pStyle w:val="textbody"/>
-      </w:pPr>
-      <w:r>
-        <w:t>We added N leaching which is a function of soil texture, the amount of available mineral N and the relative rates of base and storm flow.  The calculations are based on the original CENTURY model by Parton et al. (1983), though modified so that only NO</w:t>
-      </w:r>
-      <w:r>
-        <w:rPr>
-          <w:vertAlign w:val="subscript"/>
-        </w:rPr>
-        <w:t>3</w:t>
-      </w:r>
-      <w:r>
-        <w:rPr>
-          <w:vertAlign w:val="superscript"/>
-        </w:rPr>
-        <w:t>-</w:t>
-      </w:r>
-      <w:r>
-        <w:t xml:space="preserve"> </w:t>
-      </w:r>
-      <w:r>
-        <w:t xml:space="preserve">(and not total N) is leached from soils.  The direct loss of mineral N to the atmosphere – not dependent upon fire as an agent - was modified so that the relative amount can vary with different ecosystems within the landscape.  The relative amount of N loss through ammonia volatilization and denitrification is now an input parameter for each ecoregion.  This is particularly useful when the landscape includes both uplands and wetlands, since wetlands have a much higher denitrification rates than </w:t>
-      </w:r>
-      <w:r>
-        <w:t xml:space="preserve">uplands (Seitzinger et al. 2006).  </w:t>
-      </w:r>
-      <w:r>
-        <w:t>Overall, ammonia volatilization is relatively low (&lt;0.1 g m-2 y-1) from unfertilized forest ecosystems (Schlesinger and Hartley 1992), but denitrification rates can be significant, especially in forested wetlands (0.8 g m</w:t>
-      </w:r>
-      <w:r>
-        <w:rPr>
-          <w:vertAlign w:val="superscript"/>
-        </w:rPr>
-        <w:t>-2</w:t>
-      </w:r>
-      <w:r>
-        <w:t xml:space="preserve"> y</w:t>
-      </w:r>
-      <w:r>
-        <w:rPr>
-          <w:vertAlign w:val="superscript"/>
-        </w:rPr>
-        <w:t>-1</w:t>
-      </w:r>
-      <w:r>
-        <w:t xml:space="preserve">, </w:t>
-      </w:r>
-      <w:r>
-        <w:t>(Seitzinger et al. 2006)</w:t>
-      </w:r>
-      <w:r>
-        <w:t>.</w:t>
-      </w:r>
-    </w:p>
-    <w:p>
-      <w:pPr>
-        <w:pStyle w:val="textbody"/>
-      </w:pPr>
-      <w:r>
-        <w:t xml:space="preserve">We modified how N limits aboveground productivity, switching from a categorical (i.e. N tolerance) to a more process-based approach.  When N is limiting, mineral N is allocated between cohorts based on their biomass (i.e. coarse root biomass).  This value is divided by the N demand for each cohort (amount of N needed for growth) to get a relative index (0-1) of how much N is limiting growth for that cohort.  </w:t>
-      </w:r>
-    </w:p>
-    <w:p>
-      <w:pPr>
-        <w:pStyle w:val="textbody"/>
-      </w:pPr>
-      <w:r>
         <w:t xml:space="preserve">N limitation = N allocation / N demand </w:t>
       </w:r>
       <w:r>
@@ -12084,165 +12096,158 @@
         <w:pStyle w:val="textbody"/>
       </w:pPr>
       <w:r>
-        <w:t xml:space="preserve">We added input parameters for the decay rates of the fast-cycling soil pool so the user can better regulate the respiration and N </w:t>
-      </w:r>
+        <w:t>We added input parameters for the decay rates of the fast-cycling soil pool so the user can better regulate the respiration and N mineralization rates of the SOM1surf and SOM1soil pools.  The decay constants of all three soil pools (fast, slow and  passive) can now be adjusted to ensure that the relative decomposition rates between pools are realistic and reflect the expected annual changes in each pool.</w:t>
+      </w:r>
+    </w:p>
+    <w:p>
+      <w:pPr>
+        <w:pStyle w:val="textbody"/>
+      </w:pPr>
+      <w:r>
+        <w:t xml:space="preserve">We modified the relationship between </w:t>
+      </w:r>
+      <w:r>
+        <w:rPr>
+          <w:b/>
+        </w:rPr>
+        <w:t xml:space="preserve">belowground </w:t>
+      </w:r>
+      <w:r>
+        <w:t xml:space="preserve">and aboveground </w:t>
+      </w:r>
+      <w:r>
+        <w:rPr>
+          <w:b/>
+        </w:rPr>
+        <w:t>productivity</w:t>
+      </w:r>
+      <w:r>
+        <w:t xml:space="preserve">, based on new </w:t>
+      </w:r>
+      <w:r>
+        <w:t>studies (Albaugh et al. 2006, Park et al. 2008).  We increased belowground productivity</w:t>
+      </w:r>
+      <w:r>
+        <w:t xml:space="preserve">, such that fine root biomass is now 75% of leaf biomass (was 70% in v2) and coarse root biomass is 50% (rather than 30%) of wood biomass.  </w:t>
+      </w:r>
+    </w:p>
+    <w:p>
+      <w:pPr>
+        <w:pStyle w:val="textbody"/>
+      </w:pPr>
+      <w:r>
+        <w:t xml:space="preserve">We added an input parameter that adjusts the </w:t>
+      </w:r>
+      <w:r>
+        <w:rPr>
+          <w:b/>
+        </w:rPr>
+        <w:t>probability of establishment</w:t>
+      </w:r>
+      <w:r>
+        <w:t xml:space="preserve"> based on the time step you specify in </w:t>
+      </w:r>
+      <w:r>
+        <w:t>Century</w:t>
+      </w:r>
+      <w:r>
+        <w:t>.  This allows users to account for differences in establishment depending on the succession timestep.  The expectation is that shorter time steps will have smaller P</w:t>
+      </w:r>
+      <w:r>
+        <w:rPr>
+          <w:vertAlign w:val="subscript"/>
+        </w:rPr>
+        <w:t>EST</w:t>
+      </w:r>
+      <w:r>
+        <w:t>.  For example, if you were operating at a 5-year time step and you decided to step it down to a 1-year time step, the adjustment factor of 0.2 should be applied to arrive at equivalent P</w:t>
+      </w:r>
+      <w:r>
+        <w:rPr>
+          <w:vertAlign w:val="subscript"/>
+        </w:rPr>
+        <w:t>EST</w:t>
+      </w:r>
+      <w:r>
+        <w:t>.</w:t>
+      </w:r>
+    </w:p>
+    <w:p>
+      <w:pPr>
+        <w:pStyle w:val="textbody"/>
+      </w:pPr>
+      <w:r>
+        <w:t xml:space="preserve">We also added a new </w:t>
+      </w:r>
+      <w:r>
+        <w:rPr>
+          <w:b/>
+        </w:rPr>
+        <w:t>output file</w:t>
+      </w:r>
+      <w:r>
+        <w:t xml:space="preserve"> that is generated when </w:t>
+      </w:r>
+      <w:r>
+        <w:t>Century</w:t>
+      </w:r>
+      <w:r>
+        <w:t xml:space="preserve"> is run in calibrate mode.  This output file allows the user to (among other things) determine what is limiting growth of each cohort at each time step.</w:t>
+      </w:r>
+    </w:p>
+    <w:p>
+      <w:pPr>
+        <w:pStyle w:val="textbody"/>
+      </w:pPr>
+      <w:r>
+        <w:t xml:space="preserve">We added a new </w:t>
+      </w:r>
+      <w:r>
+        <w:rPr>
+          <w:b/>
+        </w:rPr>
+        <w:t>optional</w:t>
+      </w:r>
+      <w:r>
+        <w:t xml:space="preserve"> parameter table that can be used in conjunction with the Leaf Biomass Harvest extension (see “LANDIS-II Leaf Biomass Harvest v2.0 User Guide”).  This table indicates the proportion of dead wood and leaf biomass that should be removed as a function of a specific harvest activity.  The dead biomass includes cohorts killed from the harvest activity and dead biomass (e.g., coarse woody debris, leaf litter) already present in the forest.  </w:t>
+      </w:r>
+      <w:r>
+        <w:rPr>
+          <w:b/>
+        </w:rPr>
+        <w:t>If this table is not used, the harvested cohorts will be follow the parameters in the age-only-disturbance file (see below).</w:t>
+      </w:r>
+      <w:r>
+        <w:t xml:space="preserve">  This table may be used if, for example, after a harvest event, a controlled burn would be applied to a stand to remove a proportion of leaf litter and coarse woody debris.  </w:t>
+      </w:r>
+      <w:r>
+        <w:rPr>
+          <w:i/>
+        </w:rPr>
+        <w:t>If the table is used be sure to remove harvesting from the age-only-disturbance file.</w:t>
+      </w:r>
+    </w:p>
+    <w:p>
+      <w:pPr>
+        <w:pStyle w:val="Heading3"/>
+        <w:tabs>
+          <w:tab w:val="clear" w:pos="3870"/>
+        </w:tabs>
+        <w:ind w:left="1170" w:hanging="1170"/>
+      </w:pPr>
+      <w:bookmarkStart w:id="20" w:name="_Toc413836233"/>
       <w:r>
         <w:lastRenderedPageBreak/>
-        <w:t>mineralization rates of the SOM1surf and SOM1soil pools.  The decay constants of all three soil pools (fast, slow and  passive) can now be adjusted to ensure that the relative decomposition rates between pools are realistic and reflect the expected annual changes in each pool.</w:t>
-      </w:r>
+        <w:t>Version 2.0</w:t>
+      </w:r>
+      <w:bookmarkEnd w:id="20"/>
     </w:p>
     <w:p>
       <w:pPr>
         <w:pStyle w:val="textbody"/>
       </w:pPr>
       <w:r>
-        <w:t xml:space="preserve">We modified the relationship between </w:t>
-      </w:r>
-      <w:r>
-        <w:rPr>
-          <w:b/>
-        </w:rPr>
-        <w:t xml:space="preserve">belowground </w:t>
-      </w:r>
-      <w:r>
-        <w:t xml:space="preserve">and aboveground </w:t>
-      </w:r>
-      <w:r>
-        <w:rPr>
-          <w:b/>
-        </w:rPr>
-        <w:t>productivity</w:t>
-      </w:r>
-      <w:r>
-        <w:t xml:space="preserve">, based on new </w:t>
-      </w:r>
-      <w:r>
-        <w:t>studies (Albaugh et al. 2006, Park et al. 2008).  We increased belowground productivity</w:t>
-      </w:r>
-      <w:r>
-        <w:t xml:space="preserve">, such that fine root biomass is now 75% of leaf biomass (was 70% in v2) and coarse root biomass is 50% (rather than 30%) of wood biomass.  </w:t>
-      </w:r>
-    </w:p>
-    <w:p>
-      <w:pPr>
-        <w:pStyle w:val="textbody"/>
-      </w:pPr>
-      <w:r>
-        <w:t xml:space="preserve">We added an input parameter that adjusts the </w:t>
-      </w:r>
-      <w:r>
-        <w:rPr>
-          <w:b/>
-        </w:rPr>
-        <w:t>probability of establishment</w:t>
-      </w:r>
-      <w:r>
-        <w:t xml:space="preserve"> based on the time step you specify in </w:t>
-      </w:r>
-      <w:r>
-        <w:t>Century</w:t>
-      </w:r>
-      <w:r>
-        <w:t>.  This allows users to account for differences in establishment depending on the succession timestep.  The expectation is that shorter time steps will have smaller P</w:t>
-      </w:r>
-      <w:r>
-        <w:rPr>
-          <w:vertAlign w:val="subscript"/>
-        </w:rPr>
-        <w:t>EST</w:t>
-      </w:r>
-      <w:r>
-        <w:t>.  For example, if you were operating at a 5-year time step and you decided to step it down to a 1-year time step, the adjustment factor of 0.2 should be applied to arrive at equivalent P</w:t>
-      </w:r>
-      <w:r>
-        <w:rPr>
-          <w:vertAlign w:val="subscript"/>
-        </w:rPr>
-        <w:t>EST</w:t>
-      </w:r>
-      <w:r>
-        <w:t>.</w:t>
-      </w:r>
-    </w:p>
-    <w:p>
-      <w:pPr>
-        <w:pStyle w:val="textbody"/>
-      </w:pPr>
-      <w:r>
-        <w:t xml:space="preserve">We also added a new </w:t>
-      </w:r>
-      <w:r>
-        <w:rPr>
-          <w:b/>
-        </w:rPr>
-        <w:t>output file</w:t>
-      </w:r>
-      <w:r>
-        <w:t xml:space="preserve"> that is generated when </w:t>
-      </w:r>
-      <w:r>
-        <w:t>Century</w:t>
-      </w:r>
-      <w:r>
-        <w:t xml:space="preserve"> is run in calibrate mode.  This output file allows the user to (among other things) determine what is limiting growth of each cohort at each time step.</w:t>
-      </w:r>
-    </w:p>
-    <w:p>
-      <w:pPr>
-        <w:pStyle w:val="textbody"/>
-      </w:pPr>
-      <w:r>
-        <w:t xml:space="preserve">We added a new </w:t>
-      </w:r>
-      <w:r>
-        <w:rPr>
-          <w:b/>
-        </w:rPr>
-        <w:t>optional</w:t>
-      </w:r>
-      <w:r>
-        <w:t xml:space="preserve"> parameter table that can be used in conjunction with the Leaf Biomass Harvest extension (see “LANDIS-II Leaf Biomass Harvest v2.0 User Guide”).  This table indicates the proportion of dead wood and leaf biomass that should be removed as a function of a specific harvest activity.  The dead biomass includes cohorts killed from the harvest activity and dead biomass (e.g., coarse woody debris, leaf litter) already present in the forest.  </w:t>
-      </w:r>
-      <w:r>
-        <w:rPr>
-          <w:b/>
-        </w:rPr>
-        <w:t>If this table is not used, the harvested cohorts will be follow the parameters in the age-only-disturbance file (see below).</w:t>
-      </w:r>
-      <w:r>
-        <w:t xml:space="preserve">  This table may be used if, for example, after a harvest event, a controlled burn would be applied to a stand to remove a proportion of leaf litter and coarse woody debris.  </w:t>
-      </w:r>
-      <w:r>
-        <w:rPr>
-          <w:i/>
-        </w:rPr>
-        <w:t>If the table is used be sure to remove harvesting from the age-only-disturbance file.</w:t>
-      </w:r>
-    </w:p>
-    <w:p>
-      <w:pPr>
-        <w:pStyle w:val="Heading3"/>
-        <w:tabs>
-          <w:tab w:val="clear" w:pos="3870"/>
-        </w:tabs>
-        <w:ind w:left="1170" w:hanging="1170"/>
-      </w:pPr>
-      <w:bookmarkStart w:id="20" w:name="_Toc413836233"/>
-      <w:r>
-        <w:t>Version 2.0</w:t>
-      </w:r>
-      <w:bookmarkEnd w:id="20"/>
-    </w:p>
-    <w:p>
-      <w:pPr>
-        <w:pStyle w:val="textbody"/>
-      </w:pPr>
-      <w:r>
-        <w:t xml:space="preserve">Century Succession is now compatible with LANDIS-II v6.0.  All succession extensions for v6.0 are required to include the initial communities text file and inputs map.  Previously these were input in </w:t>
-      </w:r>
-      <w:r>
-        <w:lastRenderedPageBreak/>
-        <w:t xml:space="preserve">the </w:t>
+        <w:t xml:space="preserve">Century Succession is now compatible with LANDIS-II v6.0.  All succession extensions for v6.0 are required to include the initial communities text file and inputs map.  Previously these were input in the </w:t>
       </w:r>
       <w:r>
         <w:rPr>
@@ -12544,6 +12549,7 @@
           <w:sz w:val="20"/>
           <w:szCs w:val="20"/>
         </w:rPr>
+        <w:lastRenderedPageBreak/>
         <w:t>Johnson, D. W., M. E. Fenn, W. W. Miller, and C. T. Hunsaker. 2009. Fire effects on carbon and nitrogen cycling in forests of the Sierra Nevada.  Pages 405-423 in A. Bytnerowicz, M. Arbaugh, C. Andersen, and A. Riebau, editors. Wildland Fires and Air Pollution. Developments in Environmental Science 8. Elsevier, The Netherlands.</w:t>
       </w:r>
     </w:p>
@@ -12562,7 +12568,6 @@
           <w:sz w:val="20"/>
           <w:szCs w:val="20"/>
         </w:rPr>
-        <w:lastRenderedPageBreak/>
         <w:t>Killingbeck, K. T. 1996. Nutrients in senesced leaves: Keys to the search for potential resorption and resorption proficiency. Ecology 77:1716-1727.</w:t>
       </w:r>
     </w:p>
@@ -13000,6 +13005,7 @@
           <w:sz w:val="20"/>
           <w:szCs w:val="20"/>
         </w:rPr>
+        <w:lastRenderedPageBreak/>
         <w:t>Scheller, R.M., S. Van Tuyl, K. Clark, J. Hom, I. La Puma. 2011. Carbon sequestration in the in the New Jersey pine barrens under different scenarios of fire management. Ecosystems. DOI: 10.1007/s10021-011-9462-6</w:t>
       </w:r>
     </w:p>
@@ -13032,7 +13038,6 @@
           <w:sz w:val="20"/>
           <w:szCs w:val="20"/>
         </w:rPr>
-        <w:lastRenderedPageBreak/>
         <w:t>Schimel, D.S., B.H. Braswell, E.A. Holland, R. McKeown, D.S. Ojima, T.H. Painter, W.J. Parton, and A.R. Townsend. 1994. Climatic, edaphic, and biotic controls over storage and turnover of carbon in soils. Global Biogeochemical Cycles 8: 279-293.</w:t>
       </w:r>
     </w:p>
@@ -13495,14 +13500,14 @@
         </w:tabs>
         <w:ind w:left="1170" w:hanging="1170"/>
       </w:pPr>
-      <w:bookmarkStart w:id="36" w:name="_Toc107735768"/>
-      <w:bookmarkStart w:id="37" w:name="_Toc112490868"/>
-      <w:bookmarkStart w:id="38" w:name="_Ref140207509"/>
-      <w:bookmarkStart w:id="39" w:name="_Toc413836243"/>
+      <w:bookmarkStart w:id="36" w:name="_Toc413836243"/>
+      <w:bookmarkStart w:id="37" w:name="_Toc107735768"/>
+      <w:bookmarkStart w:id="38" w:name="_Toc112490868"/>
+      <w:bookmarkStart w:id="39" w:name="_Ref140207509"/>
       <w:r>
         <w:t>InitialCommunities</w:t>
       </w:r>
-      <w:bookmarkEnd w:id="39"/>
+      <w:bookmarkEnd w:id="36"/>
     </w:p>
     <w:p>
       <w:pPr>
@@ -14134,9 +14139,9 @@
       <w:r>
         <w:t xml:space="preserve"> Table</w:t>
       </w:r>
-      <w:bookmarkEnd w:id="36"/>
       <w:bookmarkEnd w:id="37"/>
       <w:bookmarkEnd w:id="38"/>
+      <w:bookmarkEnd w:id="39"/>
       <w:bookmarkEnd w:id="56"/>
     </w:p>
     <w:p>
@@ -14438,17 +14443,17 @@
         </w:tabs>
         <w:ind w:left="1170" w:hanging="1170"/>
       </w:pPr>
-      <w:bookmarkStart w:id="64" w:name="_Toc107735769"/>
-      <w:bookmarkStart w:id="65" w:name="_Toc112490873"/>
-      <w:bookmarkStart w:id="66" w:name="_Ref140207562"/>
-      <w:bookmarkStart w:id="67" w:name="_Toc413836258"/>
+      <w:bookmarkStart w:id="64" w:name="_Toc413836258"/>
+      <w:bookmarkStart w:id="65" w:name="_Toc107735769"/>
+      <w:bookmarkStart w:id="66" w:name="_Toc112490873"/>
+      <w:bookmarkStart w:id="67" w:name="_Ref140207562"/>
       <w:r>
         <w:t>Light</w:t>
       </w:r>
       <w:r>
         <w:t>EstablishmentTable</w:t>
       </w:r>
-      <w:bookmarkEnd w:id="67"/>
+      <w:bookmarkEnd w:id="64"/>
     </w:p>
     <w:p>
       <w:pPr>
@@ -14636,12 +14641,12 @@
       <w:r>
         <w:t>Parameters</w:t>
       </w:r>
-      <w:bookmarkEnd w:id="64"/>
+      <w:bookmarkEnd w:id="65"/>
       <w:r>
         <w:t xml:space="preserve"> Table</w:t>
       </w:r>
-      <w:bookmarkEnd w:id="65"/>
       <w:bookmarkEnd w:id="66"/>
+      <w:bookmarkEnd w:id="67"/>
       <w:bookmarkEnd w:id="70"/>
     </w:p>
     <w:p>
@@ -14708,28 +14713,223 @@
         </w:tabs>
         <w:ind w:left="1170" w:hanging="1170"/>
       </w:pPr>
-      <w:bookmarkStart w:id="73" w:name="_Toc112490875"/>
-      <w:bookmarkStart w:id="74" w:name="_Toc413836263"/>
+      <w:bookmarkStart w:id="73" w:name="_Toc413836263"/>
+      <w:bookmarkStart w:id="74" w:name="_Toc112490875"/>
       <w:r>
         <w:t>Functional Type</w:t>
       </w:r>
+      <w:bookmarkEnd w:id="73"/>
+    </w:p>
+    <w:p>
+      <w:pPr>
+        <w:pStyle w:val="textbody"/>
+      </w:pPr>
+      <w:r>
+        <w:t xml:space="preserve">This is an index into the </w:t>
+      </w:r>
+      <w:r>
+        <w:rPr>
+          <w:rFonts w:ascii="Courier New" w:hAnsi="Courier New" w:cs="Courier New"/>
+        </w:rPr>
+        <w:t>FunctionalTypeParameters</w:t>
+      </w:r>
+      <w:r>
+        <w:t xml:space="preserve"> table, below.</w:t>
+      </w:r>
+    </w:p>
+    <w:p>
+      <w:pPr>
+        <w:pStyle w:val="Heading3"/>
+        <w:tabs>
+          <w:tab w:val="clear" w:pos="3870"/>
+        </w:tabs>
+        <w:ind w:left="1170" w:hanging="1170"/>
+      </w:pPr>
+      <w:bookmarkStart w:id="75" w:name="_Toc413836264"/>
+      <w:r>
+        <w:t xml:space="preserve">Nitrogen </w:t>
+      </w:r>
+      <w:r>
+        <w:t>Fixers</w:t>
+      </w:r>
+      <w:bookmarkEnd w:id="75"/>
+    </w:p>
+    <w:p>
+      <w:pPr>
+        <w:pStyle w:val="textbody"/>
+      </w:pPr>
+      <w:r>
+        <w:t xml:space="preserve">This should be either </w:t>
+      </w:r>
+      <w:r>
+        <w:t>yes (</w:t>
+      </w:r>
+      <w:r>
+        <w:t>Y</w:t>
+      </w:r>
+      <w:r>
+        <w:t>)</w:t>
+      </w:r>
+      <w:r>
+        <w:t xml:space="preserve"> or </w:t>
+      </w:r>
+      <w:r>
+        <w:t>no (</w:t>
+      </w:r>
+      <w:r>
+        <w:t>N</w:t>
+      </w:r>
+      <w:r>
+        <w:t>)</w:t>
+      </w:r>
+      <w:r>
+        <w:t xml:space="preserve">, depending on whether the species can fix N.  </w:t>
+      </w:r>
+    </w:p>
+    <w:p>
+      <w:pPr>
+        <w:pStyle w:val="Heading3"/>
+        <w:tabs>
+          <w:tab w:val="clear" w:pos="3870"/>
+        </w:tabs>
+        <w:ind w:left="1170" w:hanging="1170"/>
+      </w:pPr>
+      <w:bookmarkStart w:id="76" w:name="_Toc413836265"/>
+      <w:r>
+        <w:t>GDD minimum/maximum</w:t>
+      </w:r>
+      <w:bookmarkEnd w:id="76"/>
+    </w:p>
+    <w:p>
+      <w:pPr>
+        <w:pStyle w:val="textbody"/>
+      </w:pPr>
+      <w:r>
+        <w:t>Growing Degree Day (GDD) maximum and minimum are used to define a species climatic envelope following the algorithm by Botkin (</w:t>
+      </w:r>
+      <w:r>
+        <w:t>197</w:t>
+      </w:r>
+      <w:r>
+        <w:t>3</w:t>
+      </w:r>
+      <w:r>
+        <w:t>)</w:t>
+      </w:r>
+      <w:r>
+        <w:t>.  GDD is calculated on a 5°C base.</w:t>
+      </w:r>
+    </w:p>
+    <w:p>
+      <w:pPr>
+        <w:pStyle w:val="Heading3"/>
+        <w:tabs>
+          <w:tab w:val="clear" w:pos="3870"/>
+        </w:tabs>
+        <w:ind w:left="1170" w:hanging="1170"/>
+      </w:pPr>
+      <w:bookmarkStart w:id="77" w:name="_Toc413836266"/>
+      <w:r>
+        <w:t>Minimum January Temperature</w:t>
+      </w:r>
+      <w:bookmarkEnd w:id="77"/>
+    </w:p>
+    <w:p>
+      <w:pPr>
+        <w:pStyle w:val="textbody"/>
+      </w:pPr>
+      <w:r>
+        <w:t>A species has a minimum tolerable January temperature (the mean of January nights).  If the stochastically generated January minimum temperature is below the minimum, a species cannot establish.  Units:  degrees Celsius.</w:t>
+      </w:r>
+    </w:p>
+    <w:p>
+      <w:pPr>
+        <w:pStyle w:val="Heading3"/>
+        <w:tabs>
+          <w:tab w:val="clear" w:pos="3870"/>
+        </w:tabs>
+        <w:ind w:left="1170" w:hanging="1170"/>
+      </w:pPr>
+      <w:bookmarkStart w:id="78" w:name="_Toc413836267"/>
+      <w:r>
+        <w:t>Maximum Allowable Drought</w:t>
+      </w:r>
+      <w:bookmarkEnd w:id="78"/>
+    </w:p>
+    <w:p>
+      <w:pPr>
+        <w:pStyle w:val="textbody"/>
+      </w:pPr>
+      <w:r>
+        <w:t xml:space="preserve">If available water </w:t>
+      </w:r>
+      <w:r>
+        <w:t xml:space="preserve">falls </w:t>
+      </w:r>
+      <w:r>
+        <w:t xml:space="preserve">below zero for a percent of the growing season greater than this value, a species cannot establish.  Units:  </w:t>
+      </w:r>
+      <w:r>
+        <w:t>fraction of the growing season (0.0 – 1.0).</w:t>
+      </w:r>
+      <w:r>
+        <w:t xml:space="preserve"> </w:t>
+      </w:r>
+      <w:r>
+        <w:t>Lower</w:t>
+      </w:r>
+      <w:r>
+        <w:t xml:space="preserve"> values </w:t>
+      </w:r>
+      <w:r>
+        <w:t>indicate</w:t>
+      </w:r>
+      <w:r>
+        <w:t xml:space="preserve"> </w:t>
+      </w:r>
+      <w:r>
+        <w:t>species</w:t>
+      </w:r>
+      <w:r>
+        <w:t xml:space="preserve"> whose establishment is more sensitive to drought</w:t>
+      </w:r>
+      <w:r>
+        <w:t>.</w:t>
+      </w:r>
+    </w:p>
+    <w:p>
+      <w:pPr>
+        <w:pStyle w:val="Heading3"/>
+        <w:tabs>
+          <w:tab w:val="clear" w:pos="3870"/>
+        </w:tabs>
+        <w:ind w:left="1170" w:hanging="1170"/>
+      </w:pPr>
+      <w:bookmarkStart w:id="79" w:name="_Toc413836268"/>
+      <w:r>
+        <w:t>Leaf Longevity</w:t>
+      </w:r>
       <w:bookmarkEnd w:id="74"/>
+      <w:bookmarkEnd w:id="79"/>
     </w:p>
     <w:p>
       <w:pPr>
         <w:pStyle w:val="textbody"/>
       </w:pPr>
       <w:r>
-        <w:t xml:space="preserve">This is an index into the </w:t>
-      </w:r>
-      <w:r>
-        <w:rPr>
-          <w:rFonts w:ascii="Courier New" w:hAnsi="Courier New" w:cs="Courier New"/>
-        </w:rPr>
-        <w:t>FunctionalTypeParameters</w:t>
-      </w:r>
-      <w:r>
-        <w:t xml:space="preserve"> table, below.</w:t>
+        <w:t xml:space="preserve">This parameter is the average longevity of a leaf or needle.  Value: </w:t>
+      </w:r>
+      <w:r>
+        <w:t xml:space="preserve">1.0 ≤ </w:t>
+      </w:r>
+      <w:r>
+        <w:t xml:space="preserve">decimal </w:t>
+      </w:r>
+      <w:r>
+        <w:t>number ≤ 10.0</w:t>
+      </w:r>
+      <w:r>
+        <w:t>.  Units: years.</w:t>
       </w:r>
     </w:p>
     <w:p>
@@ -14740,209 +14940,14 @@
         </w:tabs>
         <w:ind w:left="1170" w:hanging="1170"/>
       </w:pPr>
-      <w:bookmarkStart w:id="75" w:name="_Toc413836264"/>
-      <w:r>
-        <w:t xml:space="preserve">Nitrogen </w:t>
-      </w:r>
-      <w:r>
-        <w:t>Fixers</w:t>
-      </w:r>
-      <w:bookmarkEnd w:id="75"/>
-    </w:p>
-    <w:p>
-      <w:pPr>
-        <w:pStyle w:val="textbody"/>
-      </w:pPr>
-      <w:r>
-        <w:t xml:space="preserve">This should be either </w:t>
-      </w:r>
-      <w:r>
-        <w:t>yes (</w:t>
-      </w:r>
-      <w:r>
-        <w:t>Y</w:t>
-      </w:r>
-      <w:r>
-        <w:t>)</w:t>
-      </w:r>
-      <w:r>
-        <w:t xml:space="preserve"> or </w:t>
-      </w:r>
-      <w:r>
-        <w:t>no (</w:t>
-      </w:r>
-      <w:r>
-        <w:t>N</w:t>
-      </w:r>
-      <w:r>
-        <w:t>)</w:t>
-      </w:r>
-      <w:r>
-        <w:t xml:space="preserve">, depending on whether the species can fix N.  </w:t>
-      </w:r>
-    </w:p>
-    <w:p>
-      <w:pPr>
-        <w:pStyle w:val="Heading3"/>
-        <w:tabs>
-          <w:tab w:val="clear" w:pos="3870"/>
-        </w:tabs>
-        <w:ind w:left="1170" w:hanging="1170"/>
-      </w:pPr>
-      <w:bookmarkStart w:id="76" w:name="_Toc413836265"/>
-      <w:r>
-        <w:t>GDD minimum/maximum</w:t>
-      </w:r>
-      <w:bookmarkEnd w:id="76"/>
-    </w:p>
-    <w:p>
-      <w:pPr>
-        <w:pStyle w:val="textbody"/>
-      </w:pPr>
-      <w:r>
-        <w:t>Growing Degree Day (GDD) maximum and minimum are used to define a species climatic envelope following the algorithm by Botkin (</w:t>
-      </w:r>
-      <w:r>
-        <w:t>197</w:t>
-      </w:r>
-      <w:r>
-        <w:t>3</w:t>
-      </w:r>
-      <w:r>
-        <w:t>)</w:t>
-      </w:r>
-      <w:r>
-        <w:t>.  GDD is calculated on a 5°C base.</w:t>
-      </w:r>
-    </w:p>
-    <w:p>
-      <w:pPr>
-        <w:pStyle w:val="Heading3"/>
-        <w:tabs>
-          <w:tab w:val="clear" w:pos="3870"/>
-        </w:tabs>
-        <w:ind w:left="1170" w:hanging="1170"/>
-      </w:pPr>
-      <w:bookmarkStart w:id="77" w:name="_Toc413836266"/>
-      <w:r>
-        <w:t>Minimum January Temperature</w:t>
-      </w:r>
-      <w:bookmarkEnd w:id="77"/>
-    </w:p>
-    <w:p>
-      <w:pPr>
-        <w:pStyle w:val="textbody"/>
-      </w:pPr>
-      <w:r>
-        <w:t>A species has a minimum tolerable January temperature (the mean of January nights).  If the stochastically generated January minimum temperature is below the minimum, a species cannot establish.  Units:  degrees Celsius.</w:t>
-      </w:r>
-    </w:p>
-    <w:p>
-      <w:pPr>
-        <w:pStyle w:val="Heading3"/>
-        <w:tabs>
-          <w:tab w:val="clear" w:pos="3870"/>
-        </w:tabs>
-        <w:ind w:left="1170" w:hanging="1170"/>
-      </w:pPr>
-      <w:bookmarkStart w:id="78" w:name="_Toc413836267"/>
-      <w:r>
-        <w:t>Maximum Allowable Drought</w:t>
-      </w:r>
-      <w:bookmarkEnd w:id="78"/>
-    </w:p>
-    <w:p>
-      <w:pPr>
-        <w:pStyle w:val="textbody"/>
-      </w:pPr>
-      <w:r>
-        <w:t xml:space="preserve">If available water </w:t>
-      </w:r>
-      <w:r>
-        <w:t xml:space="preserve">falls </w:t>
-      </w:r>
-      <w:r>
-        <w:t xml:space="preserve">below zero for a percent of the growing season greater than this value, a species cannot establish.  Units:  </w:t>
-      </w:r>
-      <w:r>
-        <w:t>fraction of the growing season (0.0 – 1.0).</w:t>
-      </w:r>
-      <w:r>
-        <w:t xml:space="preserve"> </w:t>
-      </w:r>
-      <w:r>
-        <w:t>Lower</w:t>
-      </w:r>
-      <w:r>
-        <w:t xml:space="preserve"> values </w:t>
-      </w:r>
-      <w:r>
-        <w:t>indicate</w:t>
-      </w:r>
-      <w:r>
-        <w:t xml:space="preserve"> </w:t>
-      </w:r>
-      <w:r>
-        <w:t>species</w:t>
-      </w:r>
-      <w:r>
-        <w:t xml:space="preserve"> whose establishment is more sensitive to drought</w:t>
-      </w:r>
-      <w:r>
-        <w:t>.</w:t>
-      </w:r>
-    </w:p>
-    <w:p>
-      <w:pPr>
-        <w:pStyle w:val="Heading3"/>
-        <w:tabs>
-          <w:tab w:val="clear" w:pos="3870"/>
-        </w:tabs>
-        <w:ind w:left="1170" w:hanging="1170"/>
-      </w:pPr>
-      <w:bookmarkStart w:id="79" w:name="_Toc413836268"/>
-      <w:r>
-        <w:t>Leaf Longevity</w:t>
-      </w:r>
-      <w:bookmarkEnd w:id="73"/>
-      <w:bookmarkEnd w:id="79"/>
-    </w:p>
-    <w:p>
-      <w:pPr>
-        <w:pStyle w:val="textbody"/>
-      </w:pPr>
-      <w:r>
-        <w:t xml:space="preserve">This parameter is the average longevity of a leaf or needle.  Value: </w:t>
-      </w:r>
-      <w:r>
-        <w:t xml:space="preserve">1.0 ≤ </w:t>
-      </w:r>
-      <w:r>
-        <w:t xml:space="preserve">decimal </w:t>
-      </w:r>
-      <w:r>
-        <w:t>number ≤ 10.0</w:t>
-      </w:r>
-      <w:r>
-        <w:t>.  Units: years.</w:t>
-      </w:r>
-    </w:p>
-    <w:p>
-      <w:pPr>
-        <w:pStyle w:val="Heading3"/>
-        <w:tabs>
-          <w:tab w:val="clear" w:pos="3870"/>
-        </w:tabs>
-        <w:ind w:left="1170" w:hanging="1170"/>
-      </w:pPr>
-      <w:bookmarkStart w:id="80" w:name="_Toc112490878"/>
-      <w:bookmarkStart w:id="81" w:name="_Toc107735770"/>
-      <w:bookmarkStart w:id="82" w:name="_Toc413836269"/>
+      <w:bookmarkStart w:id="80" w:name="_Toc413836269"/>
+      <w:bookmarkStart w:id="81" w:name="_Toc112490878"/>
+      <w:bookmarkStart w:id="82" w:name="_Toc107735770"/>
       <w:r>
         <w:lastRenderedPageBreak/>
         <w:t>Epicormic resprouting</w:t>
       </w:r>
-      <w:bookmarkEnd w:id="82"/>
+      <w:bookmarkEnd w:id="80"/>
     </w:p>
     <w:p>
       <w:pPr>
@@ -15009,12 +15014,12 @@
         </w:tabs>
         <w:ind w:left="1170" w:hanging="1170"/>
       </w:pPr>
-      <w:bookmarkStart w:id="84" w:name="_Toc112490876"/>
-      <w:bookmarkStart w:id="85" w:name="_Toc413836271"/>
+      <w:bookmarkStart w:id="84" w:name="_Toc413836271"/>
+      <w:bookmarkStart w:id="85" w:name="_Toc112490876"/>
       <w:r>
         <w:t>CN Ratios:  Leaf, Fine Root, Wood, Coarse Root, Litter</w:t>
       </w:r>
-      <w:bookmarkEnd w:id="85"/>
+      <w:bookmarkEnd w:id="84"/>
     </w:p>
     <w:p>
       <w:pPr>
@@ -15701,7 +15706,7 @@
         <w:lastRenderedPageBreak/>
         <w:t>Woody Decay Rate</w:t>
       </w:r>
-      <w:bookmarkEnd w:id="84"/>
+      <w:bookmarkEnd w:id="85"/>
       <w:bookmarkEnd w:id="94"/>
     </w:p>
     <w:p>
@@ -17158,7 +17163,7 @@
       <w:r>
         <w:t>Ecoregion-dependent Species Parameters</w:t>
       </w:r>
-      <w:bookmarkEnd w:id="80"/>
+      <w:bookmarkEnd w:id="81"/>
       <w:bookmarkEnd w:id="127"/>
     </w:p>
     <w:p>
@@ -17391,7 +17396,7 @@
       <w:bookmarkStart w:id="133" w:name="_Toc112490882"/>
       <w:bookmarkStart w:id="134" w:name="_Ref140207866"/>
       <w:bookmarkStart w:id="135" w:name="_Toc413836309"/>
-      <w:bookmarkEnd w:id="81"/>
+      <w:bookmarkEnd w:id="82"/>
       <w:r>
         <w:t>Maximum</w:t>
       </w:r>
@@ -17630,16 +17635,16 @@
       <w:pPr>
         <w:pStyle w:val="Heading1"/>
       </w:pPr>
-      <w:bookmarkStart w:id="141" w:name="_Ref109371329"/>
-      <w:bookmarkStart w:id="142" w:name="_Toc133339122"/>
-      <w:bookmarkStart w:id="143" w:name="_Toc282434158"/>
-      <w:bookmarkStart w:id="144" w:name="_Ref140059391"/>
-      <w:bookmarkStart w:id="145" w:name="_Toc413836312"/>
+      <w:bookmarkStart w:id="141" w:name="_Toc413836312"/>
+      <w:bookmarkStart w:id="142" w:name="_Ref109371329"/>
+      <w:bookmarkStart w:id="143" w:name="_Toc133339122"/>
+      <w:bookmarkStart w:id="144" w:name="_Toc282434158"/>
+      <w:bookmarkStart w:id="145" w:name="_Ref140059391"/>
       <w:r>
         <w:lastRenderedPageBreak/>
         <w:t>Output Files</w:t>
       </w:r>
-      <w:bookmarkEnd w:id="145"/>
+      <w:bookmarkEnd w:id="141"/>
     </w:p>
     <w:p>
       <w:pPr>
@@ -17882,9 +17887,9 @@
         <w:lastRenderedPageBreak/>
         <w:t>Initial Communities Input File</w:t>
       </w:r>
-      <w:bookmarkEnd w:id="141"/>
       <w:bookmarkEnd w:id="142"/>
       <w:bookmarkEnd w:id="143"/>
+      <w:bookmarkEnd w:id="144"/>
       <w:bookmarkEnd w:id="146"/>
     </w:p>
     <w:p>
@@ -18492,7 +18497,7 @@
         <w:lastRenderedPageBreak/>
         <w:t>Input File – Age-only Disturbances</w:t>
       </w:r>
-      <w:bookmarkEnd w:id="144"/>
+      <w:bookmarkEnd w:id="145"/>
       <w:bookmarkEnd w:id="165"/>
     </w:p>
     <w:p>
@@ -19315,7 +19320,7 @@
         <w:rFonts w:ascii="Arial" w:hAnsi="Arial" w:cs="Arial"/>
         <w:noProof/>
       </w:rPr>
-      <w:t>2</w:t>
+      <w:t>1</w:t>
     </w:r>
     <w:r>
       <w:rPr>
@@ -21720,7 +21725,7 @@
 </file>
 
 <file path=customXml/itemProps1.xml><?xml version="1.0" encoding="utf-8"?>
-<ds:datastoreItem xmlns:ds="http://schemas.openxmlformats.org/officeDocument/2006/customXml" ds:itemID="{BFC31060-B8D6-4550-BEF6-2F2FEBDB9C70}">
+<ds:datastoreItem xmlns:ds="http://schemas.openxmlformats.org/officeDocument/2006/customXml" ds:itemID="{1FA52EFE-246C-4CA8-88B5-A283D02235CA}">
   <ds:schemaRefs>
     <ds:schemaRef ds:uri="http://schemas.openxmlformats.org/officeDocument/2006/bibliography"/>
   </ds:schemaRefs>

</xml_diff>

<commit_message>
Fixed minor typo in manual for v4.0.  Started revising manual in anticipation of next release of century (ACK!).
git-svn-id: http://Marc-PC/svn/Full@3563 85f15e0e-5137-b144-a863-98bd542365a3
</commit_message>
<xml_diff>
--- a/trunk/Century-succession/trunk/deploy/docs/LANDIS-II Century Succession v4.0 User Guide.docx
+++ b/trunk/Century-succession/trunk/deploy/docs/LANDIS-II Century Succession v4.0 User Guide.docx
@@ -8,47 +8,71 @@
         <w:outlineLvl w:val="0"/>
       </w:pPr>
       <w:bookmarkStart w:id="0" w:name="_Ref75418953"/>
-      <w:bookmarkStart w:id="1" w:name="_GoBack"/>
+      <w:r>
+        <w:t>L</w:t>
+      </w:r>
+      <w:bookmarkStart w:id="1" w:name="_Ref140059390"/>
       <w:bookmarkEnd w:id="1"/>
       <w:r>
-        <w:t>L</w:t>
-      </w:r>
-      <w:bookmarkStart w:id="2" w:name="_Ref140059390"/>
-      <w:bookmarkEnd w:id="2"/>
-      <w:r>
         <w:t xml:space="preserve">ANDIS-II </w:t>
       </w:r>
-      <w:fldSimple w:instr=" DOCPROPERTY  &quot;Extension Name&quot;  \* MERGEFORMAT ">
-        <w:r>
-          <w:rPr>
-            <w:rStyle w:val="titleline1Char"/>
-          </w:rPr>
-          <w:t>Century Succession</w:t>
-        </w:r>
-      </w:fldSimple>
+      <w:r>
+        <w:fldChar w:fldCharType="begin"/>
+      </w:r>
+      <w:r>
+        <w:instrText xml:space="preserve"> DOCPROPERTY  "Extension Name"  \* MERGEFORMAT </w:instrText>
+      </w:r>
+      <w:r>
+        <w:fldChar w:fldCharType="separate"/>
+      </w:r>
+      <w:r>
+        <w:rPr>
+          <w:rStyle w:val="titleline1Char"/>
+        </w:rPr>
+        <w:t>Century Succession</w:t>
+      </w:r>
+      <w:r>
+        <w:rPr>
+          <w:rStyle w:val="titleline1Char"/>
+        </w:rPr>
+        <w:fldChar w:fldCharType="end"/>
+      </w:r>
       <w:r>
         <w:t xml:space="preserve"> v</w:t>
       </w:r>
-      <w:fldSimple w:instr=" DOCPROPERTY  &quot;Extension Version&quot;  \* MERGEFORMAT ">
-        <w:r>
-          <w:rPr>
-            <w:rStyle w:val="titleline1Char"/>
-          </w:rPr>
-          <w:t>4</w:t>
-        </w:r>
-        <w:r>
-          <w:rPr>
-            <w:rStyle w:val="titleline1Char"/>
-          </w:rPr>
-          <w:t>.</w:t>
-        </w:r>
-        <w:r>
-          <w:rPr>
-            <w:rStyle w:val="titleline1Char"/>
-          </w:rPr>
-          <w:t>0</w:t>
-        </w:r>
-      </w:fldSimple>
+      <w:r>
+        <w:fldChar w:fldCharType="begin"/>
+      </w:r>
+      <w:r>
+        <w:instrText xml:space="preserve"> DOCPROPERTY  "Extension Version"  \* MERGEFORMAT </w:instrText>
+      </w:r>
+      <w:r>
+        <w:fldChar w:fldCharType="separate"/>
+      </w:r>
+      <w:r>
+        <w:rPr>
+          <w:rStyle w:val="titleline1Char"/>
+        </w:rPr>
+        <w:t>4</w:t>
+      </w:r>
+      <w:r>
+        <w:rPr>
+          <w:rStyle w:val="titleline1Char"/>
+        </w:rPr>
+        <w:t>.</w:t>
+      </w:r>
+      <w:r>
+        <w:rPr>
+          <w:rStyle w:val="titleline1Char"/>
+        </w:rPr>
+        <w:t>0</w:t>
+      </w:r>
+      <w:r>
+        <w:rPr>
+          <w:rStyle w:val="titleline1Char"/>
+        </w:rPr>
+        <w:fldChar w:fldCharType="end"/>
+      </w:r>
     </w:p>
     <w:p>
       <w:pPr>
@@ -136,7 +160,7 @@
         <w:rPr>
           <w:noProof/>
         </w:rPr>
-        <w:t>March 16, 2015</w:t>
+        <w:t>April 2, 2015</w:t>
       </w:r>
       <w:r>
         <w:rPr>
@@ -187,7 +211,16 @@
           <w:szCs w:val="32"/>
         </w:rPr>
         <w:lastRenderedPageBreak/>
-        <w:t>Table of Contents</w:t>
+        <w:t>Table of Cont</w:t>
+      </w:r>
+      <w:bookmarkStart w:id="2" w:name="_GoBack"/>
+      <w:bookmarkEnd w:id="2"/>
+      <w:r>
+        <w:rPr>
+          <w:sz w:val="32"/>
+          <w:szCs w:val="32"/>
+        </w:rPr>
+        <w:t>ents</w:t>
       </w:r>
     </w:p>
     <w:bookmarkStart w:id="3" w:name="_Toc101616050"/>
@@ -10547,15 +10580,29 @@
       <w:r>
         <w:t xml:space="preserve">This document describes the </w:t>
       </w:r>
-      <w:fldSimple w:instr=" DOCPROPERTY  &quot;Extension Name&quot;  \* MERGEFORMAT ">
-        <w:r>
-          <w:rPr>
-            <w:b/>
-            <w:bCs/>
-          </w:rPr>
-          <w:t>Century Succession</w:t>
-        </w:r>
-      </w:fldSimple>
+      <w:r>
+        <w:fldChar w:fldCharType="begin"/>
+      </w:r>
+      <w:r>
+        <w:instrText xml:space="preserve"> DOCPROPERTY  "Extension Name"  \* MERGEFORMAT </w:instrText>
+      </w:r>
+      <w:r>
+        <w:fldChar w:fldCharType="separate"/>
+      </w:r>
+      <w:r>
+        <w:rPr>
+          <w:b/>
+          <w:bCs/>
+        </w:rPr>
+        <w:t>Century Succession</w:t>
+      </w:r>
+      <w:r>
+        <w:rPr>
+          <w:b/>
+          <w:bCs/>
+        </w:rPr>
+        <w:fldChar w:fldCharType="end"/>
+      </w:r>
       <w:r>
         <w:t xml:space="preserve"> extension for the LANDIS-II model.  For information about the </w:t>
       </w:r>
@@ -19320,7 +19367,7 @@
         <w:rFonts w:ascii="Arial" w:hAnsi="Arial" w:cs="Arial"/>
         <w:noProof/>
       </w:rPr>
-      <w:t>1</w:t>
+      <w:t>2</w:t>
     </w:r>
     <w:r>
       <w:rPr>
@@ -19389,19 +19436,48 @@
         <w:tab w:val="right" w:pos="8976"/>
       </w:tabs>
     </w:pPr>
-    <w:fldSimple w:instr=" DOCPROPERTY  &quot;Extension Name&quot;  \* MERGEFORMAT ">
-      <w:r>
-        <w:t>Century Succession</w:t>
-      </w:r>
-    </w:fldSimple>
+    <w:r>
+      <w:fldChar w:fldCharType="begin"/>
+    </w:r>
+    <w:r>
+      <w:instrText xml:space="preserve"> DOCPROPERTY  "Extension Name"  \* MERGEFORMAT </w:instrText>
+    </w:r>
+    <w:r>
+      <w:fldChar w:fldCharType="separate"/>
+    </w:r>
+    <w:r>
+      <w:t>Century Succession</w:t>
+    </w:r>
+    <w:r>
+      <w:fldChar w:fldCharType="end"/>
+    </w:r>
     <w:r>
       <w:t xml:space="preserve"> v</w:t>
     </w:r>
-    <w:fldSimple w:instr=" DOCPROPERTY  &quot;Extension Version&quot;  \* MERGEFORMAT ">
-      <w:r>
-        <w:t>3.1</w:t>
-      </w:r>
-    </w:fldSimple>
+    <w:r>
+      <w:fldChar w:fldCharType="begin"/>
+    </w:r>
+    <w:r>
+      <w:instrText xml:space="preserve"> DOCPROPER</w:instrText>
+    </w:r>
+    <w:r>
+      <w:instrText xml:space="preserve">TY  "Extension Version"  \* MERGEFORMAT </w:instrText>
+    </w:r>
+    <w:r>
+      <w:fldChar w:fldCharType="separate"/>
+    </w:r>
+    <w:r>
+      <w:t>4</w:t>
+    </w:r>
+    <w:r>
+      <w:t>.</w:t>
+    </w:r>
+    <w:r>
+      <w:fldChar w:fldCharType="end"/>
+    </w:r>
+    <w:r>
+      <w:t>0</w:t>
+    </w:r>
     <w:r>
       <w:t xml:space="preserve"> – User Guide</w:t>
     </w:r>
@@ -21725,7 +21801,7 @@
 </file>
 
 <file path=customXml/itemProps1.xml><?xml version="1.0" encoding="utf-8"?>
-<ds:datastoreItem xmlns:ds="http://schemas.openxmlformats.org/officeDocument/2006/customXml" ds:itemID="{1FA52EFE-246C-4CA8-88B5-A283D02235CA}">
+<ds:datastoreItem xmlns:ds="http://schemas.openxmlformats.org/officeDocument/2006/customXml" ds:itemID="{5DFAFCC9-A8C3-4544-9899-4CB49FDCA139}">
   <ds:schemaRefs>
     <ds:schemaRef ds:uri="http://schemas.openxmlformats.org/officeDocument/2006/bibliography"/>
   </ds:schemaRefs>

</xml_diff>